<commit_message>
agenda del trabajo en la clase de desarrollo del pensamiento matemético
</commit_message>
<xml_diff>
--- a/plan_curso_desarrollo_pensamiento_matematico_en_la_infancia.docx
+++ b/plan_curso_desarrollo_pensamiento_matematico_en_la_infancia.docx
@@ -16,7 +16,7 @@
         <w:tblpPr w:vertAnchor="page" w:horzAnchor="margin" w:leftFromText="141" w:rightFromText="141" w:tblpX="0" w:tblpY="646"/>
         <w:tblW w:w="10485" w:type="dxa"/>
         <w:jc w:val="left"/>
-        <w:tblInd w:w="-5" w:type="dxa"/>
+        <w:tblInd w:w="70" w:type="dxa"/>
         <w:tblLayout w:type="fixed"/>
         <w:tblCellMar>
           <w:top w:w="0" w:type="dxa"/>
@@ -26,7 +26,7 @@
         </w:tblCellMar>
       </w:tblPr>
       <w:tblGrid>
-        <w:gridCol w:w="1417"/>
+        <w:gridCol w:w="1416"/>
         <w:gridCol w:w="9068"/>
       </w:tblGrid>
       <w:tr>
@@ -36,7 +36,7 @@
         </w:trPr>
         <w:tc>
           <w:tcPr>
-            <w:tcW w:w="1417" w:type="dxa"/>
+            <w:tcW w:w="1416" w:type="dxa"/>
             <w:vMerge w:val="restart"/>
             <w:tcBorders>
               <w:top w:val="single" w:sz="4" w:space="0" w:color="000000"/>
@@ -158,7 +158,7 @@
         </w:trPr>
         <w:tc>
           <w:tcPr>
-            <w:tcW w:w="1417" w:type="dxa"/>
+            <w:tcW w:w="1416" w:type="dxa"/>
             <w:vMerge w:val="continue"/>
             <w:tcBorders>
               <w:top w:val="single" w:sz="4" w:space="0" w:color="000000"/>
@@ -256,12 +256,12 @@
       </w:tblPr>
       <w:tblGrid>
         <w:gridCol w:w="1422"/>
-        <w:gridCol w:w="1134"/>
-        <w:gridCol w:w="1248"/>
-        <w:gridCol w:w="1445"/>
-        <w:gridCol w:w="285"/>
+        <w:gridCol w:w="1133"/>
+        <w:gridCol w:w="1249"/>
+        <w:gridCol w:w="1444"/>
+        <w:gridCol w:w="286"/>
         <w:gridCol w:w="51"/>
-        <w:gridCol w:w="1932"/>
+        <w:gridCol w:w="1931"/>
         <w:gridCol w:w="2978"/>
       </w:tblGrid>
       <w:tr>
@@ -270,7 +270,7 @@
         </w:trPr>
         <w:tc>
           <w:tcPr>
-            <w:tcW w:w="10495" w:type="dxa"/>
+            <w:tcW w:w="10494" w:type="dxa"/>
             <w:gridSpan w:val="8"/>
             <w:tcBorders>
               <w:top w:val="single" w:sz="4" w:space="0" w:color="7F7F7F"/>
@@ -287,7 +287,7 @@
               <w:widowControl/>
               <w:numPr>
                 <w:ilvl w:val="0"/>
-                <w:numId w:val="2"/>
+                <w:numId w:val="1"/>
               </w:numPr>
               <w:suppressAutoHyphens w:val="true"/>
               <w:spacing w:before="0" w:after="0"/>
@@ -315,7 +315,7 @@
         </w:trPr>
         <w:tc>
           <w:tcPr>
-            <w:tcW w:w="2556" w:type="dxa"/>
+            <w:tcW w:w="2555" w:type="dxa"/>
             <w:gridSpan w:val="2"/>
             <w:tcBorders>
               <w:top w:val="single" w:sz="4" w:space="0" w:color="7F7F7F"/>
@@ -429,7 +429,7 @@
         </w:tc>
         <w:tc>
           <w:tcPr>
-            <w:tcW w:w="6691" w:type="dxa"/>
+            <w:tcW w:w="6690" w:type="dxa"/>
             <w:gridSpan w:val="5"/>
             <w:tcBorders>
               <w:top w:val="single" w:sz="4" w:space="0" w:color="7F7F7F"/>
@@ -465,10 +465,20 @@
               </w:sdtPr>
               <w:sdtContent>
                 <w:r>
-                  <w:rPr/>
+                  <w:rPr>
+                    <w:rFonts w:eastAsia="Times New Roman" w:cs="Times New Roman"/>
+                    <w:kern w:val="0"/>
+                    <w:szCs w:val="20"/>
+                    <w:lang w:val="es-ES" w:eastAsia="es-ES" w:bidi="ar-SA"/>
+                  </w:rPr>
                 </w:r>
                 <w:r>
-                  <w:rPr/>
+                  <w:rPr>
+                    <w:rFonts w:eastAsia="Times New Roman" w:cs="Times New Roman"/>
+                    <w:kern w:val="0"/>
+                    <w:szCs w:val="20"/>
+                    <w:lang w:val="es-ES" w:eastAsia="es-ES" w:bidi="ar-SA"/>
+                  </w:rPr>
                 </w:r>
               </w:sdtContent>
             </w:sdt>
@@ -549,16 +559,13 @@
                   </w:rPr>
                   <w:t>Facultad de educación</w:t>
                 </w:r>
-                <w:r>
-                  <w:rPr/>
-                </w:r>
               </w:sdtContent>
             </w:sdt>
           </w:p>
         </w:tc>
         <w:tc>
           <w:tcPr>
-            <w:tcW w:w="4961" w:type="dxa"/>
+            <w:tcW w:w="4960" w:type="dxa"/>
             <w:gridSpan w:val="3"/>
             <w:tcBorders>
               <w:top w:val="single" w:sz="4" w:space="0" w:color="7F7F7F"/>
@@ -632,7 +639,7 @@
         </w:tc>
         <w:tc>
           <w:tcPr>
-            <w:tcW w:w="4961" w:type="dxa"/>
+            <w:tcW w:w="4960" w:type="dxa"/>
             <w:gridSpan w:val="3"/>
             <w:tcBorders>
               <w:top w:val="single" w:sz="4" w:space="0" w:color="7F7F7F"/>
@@ -671,10 +678,15 @@
                     <w:szCs w:val="20"/>
                     <w:lang w:val="es-ES" w:eastAsia="es-ES" w:bidi="ar-SA"/>
                   </w:rPr>
-                  <w:t>Escriba el nombre de los programa(s) académico(s).</w:t>
+                  <w:t>Licenciatura en educación infantil</w:t>
                 </w:r>
                 <w:r>
-                  <w:rPr/>
+                  <w:rPr>
+                    <w:rFonts w:eastAsia="Times New Roman" w:cs="Times New Roman"/>
+                    <w:kern w:val="0"/>
+                    <w:szCs w:val="20"/>
+                    <w:lang w:val="es-ES" w:eastAsia="es-ES" w:bidi="ar-SA"/>
+                  </w:rPr>
                 </w:r>
               </w:sdtContent>
             </w:sdt>
@@ -761,10 +773,15 @@
                     <w:szCs w:val="20"/>
                     <w:lang w:val="es-ES" w:eastAsia="es-ES" w:bidi="ar-SA"/>
                   </w:rPr>
-                  <w:t>Periodo académico o Cohorte.</w:t>
+                  <w:t>2024-1, 2024-2</w:t>
                 </w:r>
                 <w:r>
-                  <w:rPr/>
+                  <w:rPr>
+                    <w:rFonts w:eastAsia="Times New Roman" w:cs="Times New Roman"/>
+                    <w:kern w:val="0"/>
+                    <w:szCs w:val="20"/>
+                    <w:lang w:val="es-ES" w:eastAsia="es-ES" w:bidi="ar-SA"/>
+                  </w:rPr>
                 </w:r>
               </w:sdtContent>
             </w:sdt>
@@ -772,7 +789,7 @@
         </w:tc>
         <w:tc>
           <w:tcPr>
-            <w:tcW w:w="1932" w:type="dxa"/>
+            <w:tcW w:w="1931" w:type="dxa"/>
             <w:tcBorders>
               <w:top w:val="single" w:sz="4" w:space="0" w:color="7F7F7F"/>
               <w:left w:val="single" w:sz="4" w:space="0" w:color="7F7F7F"/>
@@ -838,20 +855,17 @@
                     <w:lang w:val="es-ES" w:eastAsia="es-ES" w:bidi="ar-SA"/>
                   </w:rPr>
                 </w:r>
-                <w:r>
-                  <w:rPr>
-                    <w:rFonts w:eastAsia="Times New Roman" w:cs="Times New Roman"/>
-                    <w:kern w:val="0"/>
-                    <w:szCs w:val="20"/>
-                    <w:lang w:val="es-ES" w:eastAsia="es-ES" w:bidi="ar-SA"/>
-                  </w:rPr>
-                  <w:t>Código del curso en MARES.</w:t>
-                </w:r>
-                <w:r>
-                  <w:rPr/>
-                </w:r>
               </w:sdtContent>
             </w:sdt>
+            <w:r>
+              <w:rPr>
+                <w:rFonts w:eastAsia="Times New Roman" w:cs="Times New Roman"/>
+                <w:kern w:val="0"/>
+                <w:szCs w:val="20"/>
+                <w:lang w:val="es-ES" w:eastAsia="es-ES" w:bidi="ar-SA"/>
+              </w:rPr>
+              <w:t>2097503.</w:t>
+            </w:r>
           </w:p>
         </w:tc>
       </w:tr>
@@ -861,7 +875,7 @@
         </w:trPr>
         <w:tc>
           <w:tcPr>
-            <w:tcW w:w="2556" w:type="dxa"/>
+            <w:tcW w:w="2555" w:type="dxa"/>
             <w:gridSpan w:val="2"/>
             <w:tcBorders>
               <w:top w:val="single" w:sz="4" w:space="0" w:color="7F7F7F"/>
@@ -932,10 +946,10 @@
                 <w:r>
                   <w:rPr>
                     <w:rFonts w:eastAsia="Times New Roman" w:cs="Times New Roman" w:ascii="Calibri" w:hAnsi="Calibri"/>
-                    <w:color w:themeColor="light1" w:themeShade="80" w:val="808080"/>
+                    <w:b/>
                     <w:kern w:val="0"/>
-                    <w:sz w:val="20"/>
-                    <w:szCs w:val="20"/>
+                    <w:sz w:val="22"/>
+                    <w:szCs w:val="22"/>
                     <w:lang w:val="es-ES" w:eastAsia="es-ES" w:bidi="ar-SA"/>
                   </w:rPr>
                 </w:r>
@@ -950,16 +964,13 @@
                   </w:rPr>
                   <w:t>Elija un elemento.</w:t>
                 </w:r>
-                <w:r>
-                  <w:rPr/>
-                </w:r>
               </w:sdtContent>
             </w:sdt>
           </w:p>
         </w:tc>
         <w:tc>
           <w:tcPr>
-            <w:tcW w:w="3029" w:type="dxa"/>
+            <w:tcW w:w="3030" w:type="dxa"/>
             <w:gridSpan w:val="4"/>
             <w:tcBorders>
               <w:top w:val="single" w:sz="4" w:space="0" w:color="7F7F7F"/>
@@ -1009,7 +1020,7 @@
         </w:tc>
         <w:tc>
           <w:tcPr>
-            <w:tcW w:w="4910" w:type="dxa"/>
+            <w:tcW w:w="4909" w:type="dxa"/>
             <w:gridSpan w:val="2"/>
             <w:tcBorders>
               <w:top w:val="single" w:sz="4" w:space="0" w:color="7F7F7F"/>
@@ -1086,10 +1097,10 @@
                 <w:r>
                   <w:rPr>
                     <w:rFonts w:eastAsia="Times New Roman" w:cs="Times New Roman" w:ascii="Calibri" w:hAnsi="Calibri"/>
-                    <w:color w:themeColor="light1" w:themeShade="80" w:val="808080"/>
+                    <w:b/>
                     <w:kern w:val="0"/>
-                    <w:sz w:val="20"/>
-                    <w:szCs w:val="20"/>
+                    <w:sz w:val="22"/>
+                    <w:szCs w:val="22"/>
                     <w:lang w:val="es-ES" w:eastAsia="es-ES" w:bidi="ar-SA"/>
                   </w:rPr>
                 </w:r>
@@ -1103,9 +1114,6 @@
                     <w:lang w:val="es-ES" w:eastAsia="es-ES" w:bidi="ar-SA"/>
                   </w:rPr>
                   <w:t>Elija un elemento.</w:t>
-                </w:r>
-                <w:r>
-                  <w:rPr/>
                 </w:r>
               </w:sdtContent>
             </w:sdt>
@@ -1154,9 +1162,6 @@
                   </w:rPr>
                   <w:t xml:space="preserve">En caso de elegir “Otro”, indique cuál. </w:t>
                 </w:r>
-                <w:r>
-                  <w:rPr/>
-                </w:r>
               </w:sdtContent>
             </w:sdt>
           </w:p>
@@ -1196,7 +1201,7 @@
         </w:trPr>
         <w:tc>
           <w:tcPr>
-            <w:tcW w:w="10495" w:type="dxa"/>
+            <w:tcW w:w="10494" w:type="dxa"/>
             <w:gridSpan w:val="8"/>
             <w:tcBorders>
               <w:top w:val="single" w:sz="4" w:space="0" w:color="7F7F7F"/>
@@ -1262,7 +1267,7 @@
               <w:sdtContent>
                 <w:r>
                   <w:rPr>
-                    <w:rFonts w:eastAsia="MS Gothic" w:cs="Segoe UI Symbol" w:ascii="Segoe UI Symbol" w:hAnsi="Segoe UI Symbol"/>
+                    <w:rFonts w:eastAsia="Times New Roman" w:cs="Calibri" w:ascii="Calibri" w:hAnsi="Calibri"/>
                     <w:kern w:val="0"/>
                     <w:sz w:val="22"/>
                     <w:szCs w:val="22"/>
@@ -1279,9 +1284,6 @@
                   </w:rPr>
                   <w:t>☐</w:t>
                 </w:r>
-                <w:r>
-                  <w:rPr/>
-                </w:r>
               </w:sdtContent>
             </w:sdt>
             <w:r>
@@ -1306,7 +1308,7 @@
               <w:sdtContent>
                 <w:r>
                   <w:rPr>
-                    <w:rFonts w:eastAsia="MS Gothic" w:cs="Calibri" w:ascii="MS Gothic" w:hAnsi="MS Gothic"/>
+                    <w:rFonts w:eastAsia="Times New Roman" w:cs="Calibri" w:ascii="Calibri" w:hAnsi="Calibri"/>
                     <w:kern w:val="0"/>
                     <w:sz w:val="22"/>
                     <w:szCs w:val="22"/>
@@ -1323,9 +1325,6 @@
                   </w:rPr>
                   <w:t>☐</w:t>
                 </w:r>
-                <w:r>
-                  <w:rPr/>
-                </w:r>
               </w:sdtContent>
             </w:sdt>
             <w:r>
@@ -1350,7 +1349,7 @@
               <w:sdtContent>
                 <w:r>
                   <w:rPr>
-                    <w:rFonts w:eastAsia="MS Gothic" w:cs="Segoe UI Symbol" w:ascii="Segoe UI Symbol" w:hAnsi="Segoe UI Symbol"/>
+                    <w:rFonts w:eastAsia="Times New Roman" w:cs="Calibri" w:ascii="Calibri" w:hAnsi="Calibri"/>
                     <w:kern w:val="0"/>
                     <w:sz w:val="22"/>
                     <w:szCs w:val="22"/>
@@ -1367,9 +1366,6 @@
                   </w:rPr>
                   <w:t>☐</w:t>
                 </w:r>
-                <w:r>
-                  <w:rPr/>
-                </w:r>
               </w:sdtContent>
             </w:sdt>
             <w:r>
@@ -1405,7 +1401,7 @@
               <w:sdtContent>
                 <w:r>
                   <w:rPr>
-                    <w:rFonts w:eastAsia="MS Gothic" w:cs="Segoe UI Symbol" w:ascii="Segoe UI Symbol" w:hAnsi="Segoe UI Symbol"/>
+                    <w:rFonts w:eastAsia="Times New Roman" w:cs="Calibri" w:ascii="Calibri" w:hAnsi="Calibri"/>
                     <w:smallCaps/>
                     <w:kern w:val="0"/>
                     <w:sz w:val="22"/>
@@ -1424,9 +1420,6 @@
                   </w:rPr>
                   <w:t>☐</w:t>
                 </w:r>
-                <w:r>
-                  <w:rPr/>
-                </w:r>
               </w:sdtContent>
             </w:sdt>
           </w:p>
@@ -1438,7 +1431,7 @@
         </w:trPr>
         <w:tc>
           <w:tcPr>
-            <w:tcW w:w="10495" w:type="dxa"/>
+            <w:tcW w:w="10494" w:type="dxa"/>
             <w:gridSpan w:val="8"/>
             <w:tcBorders>
               <w:top w:val="single" w:sz="4" w:space="0" w:color="7F7F7F"/>
@@ -1492,10 +1485,10 @@
                 <w:r>
                   <w:rPr>
                     <w:rFonts w:eastAsia="Times New Roman" w:cs="Times New Roman" w:ascii="Calibri" w:hAnsi="Calibri"/>
-                    <w:color w:themeColor="light1" w:themeShade="80" w:val="808080"/>
+                    <w:b/>
                     <w:kern w:val="0"/>
-                    <w:sz w:val="20"/>
-                    <w:szCs w:val="20"/>
+                    <w:sz w:val="22"/>
+                    <w:szCs w:val="22"/>
                     <w:lang w:val="es-ES" w:eastAsia="es-ES" w:bidi="ar-SA"/>
                   </w:rPr>
                 </w:r>
@@ -1509,9 +1502,6 @@
                     <w:lang w:val="es-ES" w:eastAsia="es-ES" w:bidi="ar-SA"/>
                   </w:rPr>
                   <w:t>Elija un elemento.</w:t>
-                </w:r>
-                <w:r>
-                  <w:rPr/>
                 </w:r>
               </w:sdtContent>
             </w:sdt>
@@ -1555,9 +1545,6 @@
                   </w:rPr>
                   <w:t>En caso de elegir “Otra”, indique cuál.</w:t>
                 </w:r>
-                <w:r>
-                  <w:rPr/>
-                </w:r>
               </w:sdtContent>
             </w:sdt>
           </w:p>
@@ -1569,7 +1556,7 @@
         </w:trPr>
         <w:tc>
           <w:tcPr>
-            <w:tcW w:w="10495" w:type="dxa"/>
+            <w:tcW w:w="10494" w:type="dxa"/>
             <w:gridSpan w:val="8"/>
             <w:tcBorders>
               <w:top w:val="single" w:sz="4" w:space="0" w:color="7F7F7F"/>
@@ -1629,7 +1616,7 @@
         </w:trPr>
         <w:tc>
           <w:tcPr>
-            <w:tcW w:w="2556" w:type="dxa"/>
+            <w:tcW w:w="2555" w:type="dxa"/>
             <w:gridSpan w:val="2"/>
             <w:tcBorders>
               <w:top w:val="single" w:sz="4" w:space="0" w:color="7F7F7F"/>
@@ -1707,9 +1694,6 @@
                   </w:rPr>
                   <w:t>Prerrequisitos con nombre y código en MARES.</w:t>
                 </w:r>
-                <w:r>
-                  <w:rPr/>
-                </w:r>
               </w:sdtContent>
             </w:sdt>
           </w:p>
@@ -1721,7 +1705,7 @@
         </w:trPr>
         <w:tc>
           <w:tcPr>
-            <w:tcW w:w="2556" w:type="dxa"/>
+            <w:tcW w:w="2555" w:type="dxa"/>
             <w:gridSpan w:val="2"/>
             <w:tcBorders>
               <w:top w:val="single" w:sz="4" w:space="0" w:color="7F7F7F"/>
@@ -1799,9 +1783,6 @@
                   </w:rPr>
                   <w:t>Correquisitos con nombre y código en MARES.</w:t>
                 </w:r>
-                <w:r>
-                  <w:rPr/>
-                </w:r>
               </w:sdtContent>
             </w:sdt>
           </w:p>
@@ -1813,7 +1794,7 @@
         </w:trPr>
         <w:tc>
           <w:tcPr>
-            <w:tcW w:w="10495" w:type="dxa"/>
+            <w:tcW w:w="10494" w:type="dxa"/>
             <w:gridSpan w:val="8"/>
             <w:tcBorders>
               <w:top w:val="single" w:sz="4" w:space="0" w:color="7F7F7F"/>
@@ -1894,9 +1875,6 @@
                   </w:rPr>
                   <w:t>3</w:t>
                 </w:r>
-                <w:r>
-                  <w:rPr/>
-                </w:r>
               </w:sdtContent>
             </w:sdt>
           </w:p>
@@ -1908,7 +1886,7 @@
         </w:trPr>
         <w:tc>
           <w:tcPr>
-            <w:tcW w:w="5249" w:type="dxa"/>
+            <w:tcW w:w="5248" w:type="dxa"/>
             <w:gridSpan w:val="4"/>
             <w:tcBorders>
               <w:top w:val="single" w:sz="4" w:space="0" w:color="7F7F7F"/>
@@ -1982,9 +1960,6 @@
                     <w:lang w:val="es-ES" w:eastAsia="es-ES" w:bidi="ar-SA"/>
                   </w:rPr>
                   <w:t>64</w:t>
-                </w:r>
-                <w:r>
-                  <w:rPr/>
                 </w:r>
               </w:sdtContent>
             </w:sdt>
@@ -2063,9 +2038,6 @@
                   </w:rPr>
                   <w:t>32</w:t>
                 </w:r>
-                <w:r>
-                  <w:rPr/>
-                </w:r>
               </w:sdtContent>
             </w:sdt>
           </w:p>
@@ -2077,7 +2049,7 @@
         </w:trPr>
         <w:tc>
           <w:tcPr>
-            <w:tcW w:w="10495" w:type="dxa"/>
+            <w:tcW w:w="10494" w:type="dxa"/>
             <w:gridSpan w:val="8"/>
             <w:tcBorders>
               <w:top w:val="single" w:sz="4" w:space="0" w:color="7F7F7F"/>
@@ -2129,9 +2101,7 @@
                 <w:r>
                   <w:rPr>
                     <w:rFonts w:eastAsia="Times New Roman" w:cs="Times New Roman" w:ascii="Calibri" w:hAnsi="Calibri"/>
-                    <w:color w:themeColor="light1" w:themeShade="80" w:val="808080"/>
                     <w:kern w:val="0"/>
-                    <w:sz w:val="20"/>
                     <w:szCs w:val="20"/>
                     <w:lang w:val="es-ES" w:eastAsia="es-ES" w:bidi="ar-SA"/>
                   </w:rPr>
@@ -2147,9 +2117,6 @@
                   </w:rPr>
                   <w:t>Número (suma de las horas de interacción estudiante-profesor y de trabajo independiente).</w:t>
                 </w:r>
-                <w:r>
-                  <w:rPr/>
-                </w:r>
               </w:sdtContent>
             </w:sdt>
           </w:p>
@@ -2161,7 +2128,7 @@
         </w:trPr>
         <w:tc>
           <w:tcPr>
-            <w:tcW w:w="5249" w:type="dxa"/>
+            <w:tcW w:w="5248" w:type="dxa"/>
             <w:gridSpan w:val="4"/>
             <w:tcBorders>
               <w:top w:val="single" w:sz="4" w:space="0" w:color="7F7F7F"/>
@@ -2246,9 +2213,6 @@
                     <w:lang w:val="es-ES" w:eastAsia="es-ES" w:bidi="ar-SA"/>
                   </w:rPr>
                   <w:t>80</w:t>
-                </w:r>
-                <w:r>
-                  <w:rPr/>
                 </w:r>
               </w:sdtContent>
             </w:sdt>
@@ -2327,9 +2291,6 @@
                   </w:rPr>
                   <w:t>0</w:t>
                 </w:r>
-                <w:r>
-                  <w:rPr/>
-                </w:r>
               </w:sdtContent>
             </w:sdt>
           </w:p>
@@ -2341,7 +2302,7 @@
         </w:trPr>
         <w:tc>
           <w:tcPr>
-            <w:tcW w:w="10495" w:type="dxa"/>
+            <w:tcW w:w="10494" w:type="dxa"/>
             <w:gridSpan w:val="8"/>
             <w:tcBorders>
               <w:top w:val="single" w:sz="4" w:space="0" w:color="7F7F7F"/>
@@ -2390,10 +2351,8 @@
               <w:sdtContent>
                 <w:r>
                   <w:rPr>
-                    <w:rStyle w:val="PlaceholderText"/>
                     <w:rFonts w:eastAsia="Times New Roman" w:cs="Times New Roman" w:ascii="Calibri" w:hAnsi="Calibri"/>
                     <w:kern w:val="0"/>
-                    <w:sz w:val="20"/>
                     <w:szCs w:val="20"/>
                     <w:lang w:val="es-ES" w:eastAsia="es-ES" w:bidi="ar-SA"/>
                   </w:rPr>
@@ -2408,9 +2367,6 @@
                     <w:lang w:val="es-ES" w:eastAsia="es-ES" w:bidi="ar-SA"/>
                   </w:rPr>
                   <w:t>Número</w:t>
-                </w:r>
-                <w:r>
-                  <w:rPr/>
                 </w:r>
               </w:sdtContent>
             </w:sdt>
@@ -2534,7 +2490,7 @@
               <w:widowControl/>
               <w:numPr>
                 <w:ilvl w:val="0"/>
-                <w:numId w:val="2"/>
+                <w:numId w:val="1"/>
               </w:numPr>
               <w:suppressAutoHyphens w:val="true"/>
               <w:spacing w:before="0" w:after="0"/>
@@ -2896,7 +2852,7 @@
               <w:widowControl/>
               <w:numPr>
                 <w:ilvl w:val="0"/>
-                <w:numId w:val="2"/>
+                <w:numId w:val="1"/>
               </w:numPr>
               <w:suppressAutoHyphens w:val="true"/>
               <w:spacing w:before="0" w:after="0"/>
@@ -3777,7 +3733,7 @@
               <w:widowControl/>
               <w:numPr>
                 <w:ilvl w:val="0"/>
-                <w:numId w:val="2"/>
+                <w:numId w:val="1"/>
               </w:numPr>
               <w:suppressAutoHyphens w:val="true"/>
               <w:spacing w:before="0" w:after="0"/>
@@ -4757,7 +4713,7 @@
               <w:widowControl/>
               <w:numPr>
                 <w:ilvl w:val="0"/>
-                <w:numId w:val="2"/>
+                <w:numId w:val="1"/>
               </w:numPr>
               <w:suppressAutoHyphens w:val="true"/>
               <w:spacing w:before="0" w:after="0"/>
@@ -5876,15 +5832,71 @@
                 <w:sz w:val="22"/>
                 <w:szCs w:val="22"/>
               </w:rPr>
-              <w:t xml:space="preserve">   </w:t>
-            </w:r>
-            <w:r>
-              <w:rPr>
-                <w:rFonts w:ascii="Calibri" w:hAnsi="Calibri"/>
-                <w:sz w:val="22"/>
-                <w:szCs w:val="22"/>
-              </w:rPr>
               <w:t>- Enseñanza de estrategias y técnicas para desarrollar habilidades de resolución de problemas a través del pensamiento computacional.</w:t>
+            </w:r>
+          </w:p>
+          <w:p>
+            <w:pPr>
+              <w:pStyle w:val="Normal"/>
+              <w:widowControl/>
+              <w:suppressAutoHyphens w:val="true"/>
+              <w:spacing w:before="0" w:after="0"/>
+              <w:jc w:val="both"/>
+              <w:rPr>
+                <w:rFonts w:ascii="Calibri" w:hAnsi="Calibri"/>
+                <w:sz w:val="22"/>
+                <w:szCs w:val="22"/>
+              </w:rPr>
+            </w:pPr>
+            <w:r>
+              <w:rPr>
+                <w:rFonts w:ascii="Calibri" w:hAnsi="Calibri"/>
+                <w:sz w:val="22"/>
+                <w:szCs w:val="22"/>
+              </w:rPr>
+            </w:r>
+          </w:p>
+          <w:p>
+            <w:pPr>
+              <w:pStyle w:val="Normal"/>
+              <w:widowControl/>
+              <w:suppressAutoHyphens w:val="true"/>
+              <w:spacing w:before="0" w:after="0"/>
+              <w:jc w:val="both"/>
+              <w:rPr>
+                <w:rFonts w:ascii="Calibri" w:hAnsi="Calibri"/>
+                <w:sz w:val="22"/>
+                <w:szCs w:val="22"/>
+              </w:rPr>
+            </w:pPr>
+            <w:r>
+              <w:rPr>
+                <w:rFonts w:ascii="Calibri" w:hAnsi="Calibri"/>
+                <w:sz w:val="22"/>
+                <w:szCs w:val="22"/>
+              </w:rPr>
+              <w:t>4. Introducción de los fundamentos de los números reales (https://github.com/marco-canas/calculo/blob/main/referents/precalculo_stewart/James%20Stewart_%20Saleem%20Watson_%20Lothar%20Redlin%20-%20Prec%C3%A1lculo_%20matem%C3%A1ticas%20para%20el%20c%C3%A1lculo-Cengage%20(2017).pdf) como campo algebraico.</w:t>
+            </w:r>
+          </w:p>
+          <w:p>
+            <w:pPr>
+              <w:pStyle w:val="Normal"/>
+              <w:widowControl/>
+              <w:suppressAutoHyphens w:val="true"/>
+              <w:spacing w:before="0" w:after="0"/>
+              <w:jc w:val="both"/>
+              <w:rPr>
+                <w:rFonts w:ascii="Calibri" w:hAnsi="Calibri"/>
+                <w:sz w:val="22"/>
+                <w:szCs w:val="22"/>
+              </w:rPr>
+            </w:pPr>
+            <w:r>
+              <w:rPr>
+                <w:rFonts w:ascii="Calibri" w:hAnsi="Calibri"/>
+                <w:sz w:val="22"/>
+                <w:szCs w:val="22"/>
+              </w:rPr>
             </w:r>
           </w:p>
           <w:p>
@@ -5984,7 +5996,7 @@
               <w:widowControl/>
               <w:numPr>
                 <w:ilvl w:val="0"/>
-                <w:numId w:val="2"/>
+                <w:numId w:val="1"/>
               </w:numPr>
               <w:suppressAutoHyphens w:val="true"/>
               <w:spacing w:before="0" w:after="0"/>
@@ -6121,9 +6133,6 @@
                   </w:rPr>
                   <w:t>☒</w:t>
                 </w:r>
-                <w:r>
-                  <w:rPr/>
-                </w:r>
               </w:sdtContent>
             </w:sdt>
             <w:r>
@@ -6147,7 +6156,7 @@
               <w:sdtContent>
                 <w:r>
                   <w:rPr>
-                    <w:rFonts w:eastAsia="Times New Roman" w:cs="Segoe UI Symbol" w:ascii="Segoe UI Symbol" w:hAnsi="Segoe UI Symbol"/>
+                    <w:rFonts w:eastAsia="Times New Roman" w:cs="Times New Roman" w:ascii="Calibri" w:hAnsi="Calibri"/>
                     <w:kern w:val="0"/>
                     <w:szCs w:val="20"/>
                     <w:lang w:val="es-ES" w:eastAsia="es-ES" w:bidi="ar-SA"/>
@@ -6161,9 +6170,6 @@
                     <w:lang w:val="es-ES" w:eastAsia="es-ES" w:bidi="ar-SA"/>
                   </w:rPr>
                   <w:t>☐</w:t>
-                </w:r>
-                <w:r>
-                  <w:rPr/>
                 </w:r>
               </w:sdtContent>
             </w:sdt>
@@ -6203,9 +6209,6 @@
                   </w:rPr>
                   <w:t>☒</w:t>
                 </w:r>
-                <w:r>
-                  <w:rPr/>
-                </w:r>
               </w:sdtContent>
             </w:sdt>
             <w:r>
@@ -6229,7 +6232,7 @@
               <w:sdtContent>
                 <w:r>
                   <w:rPr>
-                    <w:rFonts w:eastAsia="Times New Roman" w:cs="Segoe UI Symbol" w:ascii="Segoe UI Symbol" w:hAnsi="Segoe UI Symbol"/>
+                    <w:rFonts w:eastAsia="Times New Roman" w:cs="Times New Roman" w:ascii="Calibri" w:hAnsi="Calibri"/>
                     <w:kern w:val="0"/>
                     <w:szCs w:val="20"/>
                     <w:lang w:val="es-ES" w:eastAsia="es-ES" w:bidi="ar-SA"/>
@@ -6244,9 +6247,6 @@
                   </w:rPr>
                   <w:t>☐</w:t>
                 </w:r>
-                <w:r>
-                  <w:rPr/>
-                </w:r>
               </w:sdtContent>
             </w:sdt>
             <w:r>
@@ -6270,7 +6270,7 @@
               <w:sdtContent>
                 <w:r>
                   <w:rPr>
-                    <w:rFonts w:eastAsia="Times New Roman" w:cs="Segoe UI Symbol" w:ascii="Segoe UI Symbol" w:hAnsi="Segoe UI Symbol"/>
+                    <w:rFonts w:eastAsia="Times New Roman" w:cs="Times New Roman" w:ascii="Calibri" w:hAnsi="Calibri"/>
                     <w:kern w:val="0"/>
                     <w:szCs w:val="20"/>
                     <w:lang w:val="es-ES" w:eastAsia="es-ES" w:bidi="ar-SA"/>
@@ -6285,9 +6285,6 @@
                   </w:rPr>
                   <w:t>☐</w:t>
                 </w:r>
-                <w:r>
-                  <w:rPr/>
-                </w:r>
               </w:sdtContent>
             </w:sdt>
             <w:r>
@@ -6311,7 +6308,7 @@
               <w:sdtContent>
                 <w:r>
                   <w:rPr>
-                    <w:rFonts w:eastAsia="Times New Roman" w:cs="Segoe UI Symbol" w:ascii="Segoe UI Symbol" w:hAnsi="Segoe UI Symbol"/>
+                    <w:rFonts w:eastAsia="Times New Roman" w:cs="Times New Roman" w:ascii="Calibri" w:hAnsi="Calibri"/>
                     <w:kern w:val="0"/>
                     <w:szCs w:val="20"/>
                     <w:lang w:val="es-ES" w:eastAsia="es-ES" w:bidi="ar-SA"/>
@@ -6326,9 +6323,6 @@
                   </w:rPr>
                   <w:t>☐</w:t>
                 </w:r>
-                <w:r>
-                  <w:rPr/>
-                </w:r>
               </w:sdtContent>
             </w:sdt>
             <w:r>
@@ -6352,7 +6346,7 @@
               <w:sdtContent>
                 <w:r>
                   <w:rPr>
-                    <w:rFonts w:eastAsia="MS Gothic" w:cs="Times New Roman" w:ascii="MS Gothic" w:hAnsi="MS Gothic"/>
+                    <w:rFonts w:eastAsia="Times New Roman" w:cs="Times New Roman" w:ascii="Calibri" w:hAnsi="Calibri"/>
                     <w:kern w:val="0"/>
                     <w:szCs w:val="20"/>
                     <w:lang w:val="es-ES" w:eastAsia="es-ES" w:bidi="ar-SA"/>
@@ -6367,9 +6361,6 @@
                   </w:rPr>
                   <w:t>☐</w:t>
                 </w:r>
-                <w:r>
-                  <w:rPr/>
-                </w:r>
               </w:sdtContent>
             </w:sdt>
             <w:r>
@@ -6393,7 +6384,7 @@
               <w:sdtContent>
                 <w:r>
                   <w:rPr>
-                    <w:rFonts w:eastAsia="Times New Roman" w:cs="Segoe UI Symbol" w:ascii="Segoe UI Symbol" w:hAnsi="Segoe UI Symbol"/>
+                    <w:rFonts w:eastAsia="Times New Roman" w:cs="Times New Roman" w:ascii="Calibri" w:hAnsi="Calibri"/>
                     <w:kern w:val="0"/>
                     <w:szCs w:val="20"/>
                     <w:lang w:val="es-ES" w:eastAsia="es-ES" w:bidi="ar-SA"/>
@@ -6407,9 +6398,6 @@
                     <w:lang w:val="es-ES" w:eastAsia="es-ES" w:bidi="ar-SA"/>
                   </w:rPr>
                   <w:t>☐</w:t>
-                </w:r>
-                <w:r>
-                  <w:rPr/>
                 </w:r>
               </w:sdtContent>
             </w:sdt>
@@ -6449,9 +6437,6 @@
                   </w:rPr>
                   <w:t>☒</w:t>
                 </w:r>
-                <w:r>
-                  <w:rPr/>
-                </w:r>
               </w:sdtContent>
             </w:sdt>
             <w:r>
@@ -6485,7 +6470,7 @@
               <w:sdtContent>
                 <w:r>
                   <w:rPr>
-                    <w:rFonts w:eastAsia="Times New Roman" w:cs="Segoe UI Symbol" w:ascii="Segoe UI Symbol" w:hAnsi="Segoe UI Symbol"/>
+                    <w:rFonts w:eastAsia="Times New Roman" w:cs="Verdana" w:ascii="Calibri" w:hAnsi="Calibri"/>
                     <w:kern w:val="0"/>
                     <w:sz w:val="22"/>
                     <w:szCs w:val="22"/>
@@ -6501,9 +6486,6 @@
                     <w:lang w:val="es-ES" w:eastAsia="es-ES" w:bidi="ar-SA"/>
                   </w:rPr>
                   <w:t>☐</w:t>
-                </w:r>
-                <w:r>
-                  <w:rPr/>
                 </w:r>
               </w:sdtContent>
             </w:sdt>
@@ -6541,9 +6523,6 @@
                   </w:rPr>
                   <w:t>Escriba el nombre de la estrategia.</w:t>
                 </w:r>
-                <w:r>
-                  <w:rPr/>
-                </w:r>
               </w:sdtContent>
             </w:sdt>
           </w:p>
@@ -6703,7 +6682,11 @@
               </w:rPr>
             </w:pPr>
             <w:r>
-              <w:rPr/>
+              <w:rPr>
+                <w:rFonts w:cs="Calibri" w:ascii="Calibri" w:hAnsi="Calibri"/>
+                <w:color w:themeColor="dark1" w:val="000000"/>
+                <w:szCs w:val="24"/>
+              </w:rPr>
             </w:r>
           </w:p>
           <w:p>
@@ -6879,27 +6862,7 @@
                 <w:szCs w:val="24"/>
                 <w:lang w:val="es-ES" w:eastAsia="es-ES" w:bidi="ar-SA"/>
               </w:rPr>
-              <w:t>- Establece claramente los niveles educativos que deseas abordar (</w:t>
-            </w:r>
-            <w:r>
-              <w:rPr>
-                <w:rFonts w:eastAsia="Times New Roman" w:cs="Calibri" w:ascii="Calibri" w:hAnsi="Calibri"/>
-                <w:color w:themeColor="dark1" w:val="000000"/>
-                <w:kern w:val="0"/>
-                <w:szCs w:val="24"/>
-                <w:lang w:val="es-ES" w:eastAsia="es-ES" w:bidi="ar-SA"/>
-              </w:rPr>
-              <w:t xml:space="preserve">Educación preescolar, </w:t>
-            </w:r>
-            <w:r>
-              <w:rPr>
-                <w:rFonts w:eastAsia="Times New Roman" w:cs="Calibri" w:ascii="Calibri" w:hAnsi="Calibri"/>
-                <w:color w:themeColor="dark1" w:val="000000"/>
-                <w:kern w:val="0"/>
-                <w:szCs w:val="24"/>
-                <w:lang w:val="es-ES" w:eastAsia="es-ES" w:bidi="ar-SA"/>
-              </w:rPr>
-              <w:t>primaria, bachillerato, universidad).</w:t>
+              <w:t>- Establece claramente los niveles educativos que deseas abordar (Educación preescolar, primaria, bachillerato, universidad).</w:t>
             </w:r>
           </w:p>
           <w:p>
@@ -6934,17 +6897,7 @@
                 <w:szCs w:val="24"/>
                 <w:lang w:val="es-ES" w:eastAsia="es-ES" w:bidi="ar-SA"/>
               </w:rPr>
-              <w:t xml:space="preserve">- Define el periodo de tiempo que abarcará tu revisión bibliográfica. </w:t>
-            </w:r>
-            <w:r>
-              <w:rPr>
-                <w:rFonts w:eastAsia="Times New Roman" w:cs="Calibri" w:ascii="Calibri" w:hAnsi="Calibri"/>
-                <w:color w:themeColor="dark1" w:val="000000"/>
-                <w:kern w:val="0"/>
-                <w:szCs w:val="24"/>
-                <w:lang w:val="es-ES" w:eastAsia="es-ES" w:bidi="ar-SA"/>
-              </w:rPr>
-              <w:t xml:space="preserve">Del año 2000 al 2024. </w:t>
+              <w:t>- Define el periodo de tiempo que abarcará tu revisión bibliográfica. Del año 2000 al 2024.</w:t>
             </w:r>
           </w:p>
           <w:p>
@@ -6979,17 +6932,7 @@
                 <w:szCs w:val="24"/>
                 <w:lang w:val="es-ES" w:eastAsia="es-ES" w:bidi="ar-SA"/>
               </w:rPr>
-              <w:t xml:space="preserve">- Especifica el enfoque del pensamiento computacional que te interesa explorar (puede incluir habilidades, metodologías, programas educativos, entre otros). </w:t>
-            </w:r>
-            <w:r>
-              <w:rPr>
-                <w:rFonts w:eastAsia="Times New Roman" w:cs="Calibri" w:ascii="Calibri" w:hAnsi="Calibri"/>
-                <w:color w:themeColor="dark1" w:val="000000"/>
-                <w:kern w:val="0"/>
-                <w:szCs w:val="24"/>
-                <w:lang w:val="es-ES" w:eastAsia="es-ES" w:bidi="ar-SA"/>
-              </w:rPr>
-              <w:t xml:space="preserve">Nos centraremos en el desarrollo de habilidades. </w:t>
+              <w:t>- Especifica el enfoque del pensamiento computacional que te interesa explorar (puede incluir habilidades, metodologías, programas educativos, entre otros). Nos centraremos en el desarrollo de habilidades.</w:t>
             </w:r>
           </w:p>
           <w:p>
@@ -8162,7 +8105,7 @@
         </w:tblCellMar>
       </w:tblPr>
       <w:tblGrid>
-        <w:gridCol w:w="5314"/>
+        <w:gridCol w:w="5313"/>
         <w:gridCol w:w="5181"/>
       </w:tblGrid>
       <w:tr>
@@ -8171,7 +8114,7 @@
         </w:trPr>
         <w:tc>
           <w:tcPr>
-            <w:tcW w:w="10495" w:type="dxa"/>
+            <w:tcW w:w="10494" w:type="dxa"/>
             <w:gridSpan w:val="2"/>
             <w:tcBorders>
               <w:top w:val="single" w:sz="4" w:space="0" w:color="7F7F7F"/>
@@ -8188,7 +8131,7 @@
               <w:widowControl/>
               <w:numPr>
                 <w:ilvl w:val="0"/>
-                <w:numId w:val="2"/>
+                <w:numId w:val="1"/>
               </w:numPr>
               <w:suppressAutoHyphens w:val="true"/>
               <w:spacing w:before="0" w:after="0"/>
@@ -8226,7 +8169,7 @@
         </w:trPr>
         <w:tc>
           <w:tcPr>
-            <w:tcW w:w="10495" w:type="dxa"/>
+            <w:tcW w:w="10494" w:type="dxa"/>
             <w:gridSpan w:val="2"/>
             <w:tcBorders>
               <w:top w:val="single" w:sz="4" w:space="0" w:color="7F7F7F"/>
@@ -8269,7 +8212,7 @@
         </w:trPr>
         <w:tc>
           <w:tcPr>
-            <w:tcW w:w="10495" w:type="dxa"/>
+            <w:tcW w:w="10494" w:type="dxa"/>
             <w:gridSpan w:val="2"/>
             <w:tcBorders>
               <w:top w:val="single" w:sz="4" w:space="0" w:color="000000"/>
@@ -9392,7 +9335,7 @@
         </w:trPr>
         <w:tc>
           <w:tcPr>
-            <w:tcW w:w="10495" w:type="dxa"/>
+            <w:tcW w:w="10494" w:type="dxa"/>
             <w:gridSpan w:val="2"/>
             <w:tcBorders>
               <w:top w:val="single" w:sz="4" w:space="0" w:color="000000"/>
@@ -9478,7 +9421,7 @@
         </w:trPr>
         <w:tc>
           <w:tcPr>
-            <w:tcW w:w="10495" w:type="dxa"/>
+            <w:tcW w:w="10494" w:type="dxa"/>
             <w:gridSpan w:val="2"/>
             <w:tcBorders>
               <w:top w:val="single" w:sz="4" w:space="0" w:color="000000"/>
@@ -9528,7 +9471,7 @@
         </w:trPr>
         <w:tc>
           <w:tcPr>
-            <w:tcW w:w="5314" w:type="dxa"/>
+            <w:tcW w:w="5313" w:type="dxa"/>
             <w:tcBorders>
               <w:top w:val="single" w:sz="4" w:space="0" w:color="7F7F7F"/>
               <w:left w:val="single" w:sz="4" w:space="0" w:color="7F7F7F"/>
@@ -9611,7 +9554,7 @@
         </w:trPr>
         <w:tc>
           <w:tcPr>
-            <w:tcW w:w="5314" w:type="dxa"/>
+            <w:tcW w:w="5313" w:type="dxa"/>
             <w:tcBorders>
               <w:top w:val="single" w:sz="4" w:space="0" w:color="7F7F7F"/>
               <w:left w:val="single" w:sz="4" w:space="0" w:color="7F7F7F"/>
@@ -9680,7 +9623,7 @@
         </w:trPr>
         <w:tc>
           <w:tcPr>
-            <w:tcW w:w="5314" w:type="dxa"/>
+            <w:tcW w:w="5313" w:type="dxa"/>
             <w:tcBorders>
               <w:top w:val="single" w:sz="4" w:space="0" w:color="7F7F7F"/>
               <w:left w:val="single" w:sz="4" w:space="0" w:color="7F7F7F"/>
@@ -9704,7 +9647,19 @@
               <w:rPr>
                 <w:rFonts w:ascii="Calibri" w:hAnsi="Calibri"/>
               </w:rPr>
-              <w:t>Entrga de unidad didáctica</w:t>
+              <w:t>Entr</w:t>
+            </w:r>
+            <w:r>
+              <w:rPr>
+                <w:rFonts w:ascii="Calibri" w:hAnsi="Calibri"/>
+              </w:rPr>
+              <w:t>e</w:t>
+            </w:r>
+            <w:r>
+              <w:rPr>
+                <w:rFonts w:ascii="Calibri" w:hAnsi="Calibri"/>
+              </w:rPr>
+              <w:t>ga de unidad didáctica</w:t>
             </w:r>
           </w:p>
         </w:tc>
@@ -9749,7 +9704,7 @@
         </w:trPr>
         <w:tc>
           <w:tcPr>
-            <w:tcW w:w="5314" w:type="dxa"/>
+            <w:tcW w:w="5313" w:type="dxa"/>
             <w:tcBorders>
               <w:top w:val="single" w:sz="4" w:space="0" w:color="7F7F7F"/>
               <w:left w:val="single" w:sz="4" w:space="0" w:color="7F7F7F"/>
@@ -9818,7 +9773,7 @@
         </w:trPr>
         <w:tc>
           <w:tcPr>
-            <w:tcW w:w="5314" w:type="dxa"/>
+            <w:tcW w:w="5313" w:type="dxa"/>
             <w:tcBorders>
               <w:top w:val="single" w:sz="4" w:space="0" w:color="7F7F7F"/>
               <w:left w:val="single" w:sz="4" w:space="0" w:color="7F7F7F"/>
@@ -9887,7 +9842,7 @@
         </w:trPr>
         <w:tc>
           <w:tcPr>
-            <w:tcW w:w="5314" w:type="dxa"/>
+            <w:tcW w:w="5313" w:type="dxa"/>
             <w:tcBorders>
               <w:top w:val="single" w:sz="4" w:space="0" w:color="7F7F7F"/>
               <w:left w:val="single" w:sz="4" w:space="0" w:color="7F7F7F"/>
@@ -10003,7 +9958,7 @@
               <w:widowControl/>
               <w:numPr>
                 <w:ilvl w:val="0"/>
-                <w:numId w:val="2"/>
+                <w:numId w:val="1"/>
               </w:numPr>
               <w:suppressAutoHyphens w:val="true"/>
               <w:spacing w:before="0" w:after="0"/>
@@ -10257,7 +10212,55 @@
                 <w:sz w:val="22"/>
                 <w:szCs w:val="22"/>
               </w:rPr>
-              <w:t>Artículos de Jony Villa sobre desarrollo del pensamiento computacional en primaria y secundaria</w:t>
+              <w:t>Artículos de J</w:t>
+            </w:r>
+            <w:r>
+              <w:rPr>
+                <w:rFonts w:cs="Calibri" w:ascii="Calibri" w:hAnsi="Calibri"/>
+                <w:sz w:val="22"/>
+                <w:szCs w:val="22"/>
+              </w:rPr>
+              <w:t>h</w:t>
+            </w:r>
+            <w:r>
+              <w:rPr>
+                <w:rFonts w:cs="Calibri" w:ascii="Calibri" w:hAnsi="Calibri"/>
+                <w:sz w:val="22"/>
+                <w:szCs w:val="22"/>
+              </w:rPr>
+              <w:t xml:space="preserve">ony </w:t>
+            </w:r>
+            <w:r>
+              <w:rPr>
+                <w:rFonts w:cs="Calibri" w:ascii="Calibri" w:hAnsi="Calibri"/>
+                <w:sz w:val="22"/>
+                <w:szCs w:val="22"/>
+              </w:rPr>
+              <w:t xml:space="preserve">Alexander </w:t>
+            </w:r>
+            <w:r>
+              <w:rPr>
+                <w:rFonts w:cs="Calibri" w:ascii="Calibri" w:hAnsi="Calibri"/>
+                <w:sz w:val="22"/>
+                <w:szCs w:val="22"/>
+              </w:rPr>
+              <w:t xml:space="preserve">Villa </w:t>
+            </w:r>
+            <w:r>
+              <w:rPr>
+                <w:rFonts w:cs="Calibri" w:ascii="Calibri" w:hAnsi="Calibri"/>
+                <w:sz w:val="22"/>
+                <w:szCs w:val="22"/>
+              </w:rPr>
+              <w:t>Ochoa</w:t>
+            </w:r>
+            <w:r>
+              <w:rPr>
+                <w:rFonts w:cs="Calibri" w:ascii="Calibri" w:hAnsi="Calibri"/>
+                <w:sz w:val="22"/>
+                <w:szCs w:val="22"/>
+              </w:rPr>
+              <w:t xml:space="preserve"> sobre desarrollo del pensamiento computacional en primaria y secundaria</w:t>
             </w:r>
           </w:p>
         </w:tc>
@@ -10558,7 +10561,7 @@
               <w:widowControl/>
               <w:numPr>
                 <w:ilvl w:val="0"/>
-                <w:numId w:val="2"/>
+                <w:numId w:val="1"/>
               </w:numPr>
               <w:suppressAutoHyphens w:val="true"/>
               <w:spacing w:before="0" w:after="0"/>
@@ -11102,12 +11105,12 @@
       <w:tblGrid>
         <w:gridCol w:w="286"/>
         <w:gridCol w:w="3263"/>
-        <w:gridCol w:w="283"/>
-        <w:gridCol w:w="709"/>
-        <w:gridCol w:w="942"/>
+        <w:gridCol w:w="282"/>
+        <w:gridCol w:w="710"/>
+        <w:gridCol w:w="941"/>
         <w:gridCol w:w="1467"/>
-        <w:gridCol w:w="285"/>
-        <w:gridCol w:w="2975"/>
+        <w:gridCol w:w="286"/>
+        <w:gridCol w:w="2974"/>
         <w:gridCol w:w="285"/>
       </w:tblGrid>
       <w:tr>
@@ -11116,7 +11119,7 @@
         </w:trPr>
         <w:tc>
           <w:tcPr>
-            <w:tcW w:w="10495" w:type="dxa"/>
+            <w:tcW w:w="10494" w:type="dxa"/>
             <w:gridSpan w:val="9"/>
             <w:tcBorders>
               <w:top w:val="single" w:sz="4" w:space="0" w:color="7F7F7F"/>
@@ -11133,7 +11136,7 @@
               <w:widowControl/>
               <w:numPr>
                 <w:ilvl w:val="0"/>
-                <w:numId w:val="2"/>
+                <w:numId w:val="1"/>
               </w:numPr>
               <w:suppressAutoHyphens w:val="true"/>
               <w:spacing w:before="0" w:after="0"/>
@@ -11161,7 +11164,7 @@
         </w:trPr>
         <w:tc>
           <w:tcPr>
-            <w:tcW w:w="10495" w:type="dxa"/>
+            <w:tcW w:w="10494" w:type="dxa"/>
             <w:gridSpan w:val="9"/>
             <w:tcBorders>
               <w:top w:val="single" w:sz="4" w:space="0" w:color="7F7F7F"/>
@@ -11220,10 +11223,9 @@
               <w:sdtContent>
                 <w:r>
                   <w:rPr>
-                    <w:rStyle w:val="PlaceholderText"/>
                     <w:rFonts w:eastAsia="Times New Roman" w:cs="Times New Roman" w:ascii="Calibri" w:hAnsi="Calibri"/>
                     <w:kern w:val="0"/>
-                    <w:sz w:val="20"/>
+                    <w:sz w:val="22"/>
                     <w:szCs w:val="20"/>
                     <w:lang w:val="es-ES" w:eastAsia="es-ES" w:bidi="ar-SA"/>
                   </w:rPr>
@@ -11239,9 +11241,6 @@
                   </w:rPr>
                   <w:t>número</w:t>
                 </w:r>
-                <w:r>
-                  <w:rPr/>
-                </w:r>
               </w:sdtContent>
             </w:sdt>
             <w:r>
@@ -11266,10 +11265,9 @@
               <w:sdtContent>
                 <w:r>
                   <w:rPr>
-                    <w:rStyle w:val="PlaceholderText"/>
                     <w:rFonts w:eastAsia="Times New Roman" w:cs="Times New Roman" w:ascii="Calibri" w:hAnsi="Calibri"/>
                     <w:kern w:val="0"/>
-                    <w:sz w:val="20"/>
+                    <w:sz w:val="22"/>
                     <w:szCs w:val="20"/>
                     <w:lang w:val="es-ES" w:eastAsia="es-ES" w:bidi="ar-SA"/>
                   </w:rPr>
@@ -11285,9 +11283,6 @@
                   </w:rPr>
                   <w:t>Haga clic aquí o pulse para escribir una fecha.</w:t>
                 </w:r>
-                <w:r>
-                  <w:rPr/>
-                </w:r>
               </w:sdtContent>
             </w:sdt>
           </w:p>
@@ -11397,7 +11392,7 @@
         </w:tc>
         <w:tc>
           <w:tcPr>
-            <w:tcW w:w="283" w:type="dxa"/>
+            <w:tcW w:w="282" w:type="dxa"/>
             <w:tcBorders/>
             <w:vAlign w:val="bottom"/>
           </w:tcPr>
@@ -11456,7 +11451,7 @@
         </w:tc>
         <w:tc>
           <w:tcPr>
-            <w:tcW w:w="285" w:type="dxa"/>
+            <w:tcW w:w="286" w:type="dxa"/>
             <w:tcBorders/>
             <w:vAlign w:val="bottom"/>
           </w:tcPr>
@@ -11484,7 +11479,7 @@
         </w:tc>
         <w:tc>
           <w:tcPr>
-            <w:tcW w:w="2975" w:type="dxa"/>
+            <w:tcW w:w="2974" w:type="dxa"/>
             <w:tcBorders>
               <w:bottom w:val="single" w:sz="4" w:space="0" w:color="7F7F7F"/>
             </w:tcBorders>
@@ -11610,7 +11605,7 @@
         </w:tc>
         <w:tc>
           <w:tcPr>
-            <w:tcW w:w="283" w:type="dxa"/>
+            <w:tcW w:w="282" w:type="dxa"/>
             <w:tcBorders/>
             <w:vAlign w:val="bottom"/>
           </w:tcPr>
@@ -11676,7 +11671,7 @@
         </w:tc>
         <w:tc>
           <w:tcPr>
-            <w:tcW w:w="285" w:type="dxa"/>
+            <w:tcW w:w="286" w:type="dxa"/>
             <w:tcBorders/>
             <w:vAlign w:val="bottom"/>
           </w:tcPr>
@@ -11706,7 +11701,7 @@
         </w:tc>
         <w:tc>
           <w:tcPr>
-            <w:tcW w:w="2975" w:type="dxa"/>
+            <w:tcW w:w="2974" w:type="dxa"/>
             <w:tcBorders>
               <w:top w:val="single" w:sz="4" w:space="0" w:color="7F7F7F"/>
             </w:tcBorders>
@@ -11808,7 +11803,7 @@
         </w:tc>
         <w:tc>
           <w:tcPr>
-            <w:tcW w:w="942" w:type="dxa"/>
+            <w:tcW w:w="941" w:type="dxa"/>
             <w:tcBorders>
               <w:bottom w:val="single" w:sz="4" w:space="0" w:color="7F7F7F"/>
             </w:tcBorders>
@@ -12006,8 +12001,12 @@
       </w:r>
     </w:p>
     <w:sectPr>
-      <w:headerReference w:type="default" r:id="rId3"/>
-      <w:footerReference w:type="default" r:id="rId4"/>
+      <w:headerReference w:type="even" r:id="rId3"/>
+      <w:headerReference w:type="default" r:id="rId4"/>
+      <w:headerReference w:type="first" r:id="rId5"/>
+      <w:footerReference w:type="even" r:id="rId6"/>
+      <w:footerReference w:type="default" r:id="rId7"/>
+      <w:footerReference w:type="first" r:id="rId8"/>
       <w:footnotePr>
         <w:numFmt w:val="decimal"/>
       </w:footnotePr>
@@ -12024,6 +12023,20 @@
 </file>
 
 <file path=word/footer1.xml><?xml version="1.0" encoding="utf-8"?>
+<w:ftr xmlns:o="urn:schemas-microsoft-com:office:office" xmlns:r="http://schemas.openxmlformats.org/officeDocument/2006/relationships" xmlns:v="urn:schemas-microsoft-com:vml" xmlns:w="http://schemas.openxmlformats.org/wordprocessingml/2006/main" xmlns:w10="urn:schemas-microsoft-com:office:word" xmlns:wp="http://schemas.openxmlformats.org/drawingml/2006/wordprocessingDrawing" xmlns:wps="http://schemas.microsoft.com/office/word/2010/wordprocessingShape" xmlns:wpg="http://schemas.microsoft.com/office/word/2010/wordprocessingGroup" xmlns:mc="http://schemas.openxmlformats.org/markup-compatibility/2006" xmlns:wp14="http://schemas.microsoft.com/office/word/2010/wordprocessingDrawing" xmlns:w14="http://schemas.microsoft.com/office/word/2010/wordml" xmlns:w15="http://schemas.microsoft.com/office/word/2012/wordml" mc:Ignorable="w14 wp14 w15">
+  <w:p>
+    <w:pPr>
+      <w:pStyle w:val="Footer"/>
+      <w:rPr/>
+    </w:pPr>
+    <w:r>
+      <w:rPr/>
+    </w:r>
+  </w:p>
+</w:ftr>
+</file>
+
+<file path=word/footer2.xml><?xml version="1.0" encoding="utf-8"?>
 <w:ftr xmlns:o="urn:schemas-microsoft-com:office:office" xmlns:r="http://schemas.openxmlformats.org/officeDocument/2006/relationships" xmlns:v="urn:schemas-microsoft-com:vml" xmlns:w="http://schemas.openxmlformats.org/wordprocessingml/2006/main" xmlns:w10="urn:schemas-microsoft-com:office:word" xmlns:wp="http://schemas.openxmlformats.org/drawingml/2006/wordprocessingDrawing" xmlns:wps="http://schemas.microsoft.com/office/word/2010/wordprocessingShape" xmlns:wpg="http://schemas.microsoft.com/office/word/2010/wordprocessingGroup" xmlns:mc="http://schemas.openxmlformats.org/markup-compatibility/2006" xmlns:wp14="http://schemas.microsoft.com/office/word/2010/wordprocessingDrawing" xmlns:w14="http://schemas.microsoft.com/office/word/2010/wordml" xmlns:w15="http://schemas.microsoft.com/office/word/2012/wordml" mc:Ignorable="w14 wp14 w15">
   <w:p>
     <w:pPr>
@@ -12076,7 +12089,145 @@
         <w:bCs/>
         <w:rFonts w:ascii="Calibri" w:hAnsi="Calibri"/>
       </w:rPr>
+      <w:t>10</w:t>
+    </w:r>
+    <w:r>
+      <w:rPr>
+        <w:sz w:val="20"/>
+        <w:szCs w:val="24"/>
+        <w:bCs/>
+        <w:rFonts w:ascii="Calibri" w:hAnsi="Calibri"/>
+      </w:rPr>
+      <w:fldChar w:fldCharType="end"/>
+    </w:r>
+    <w:r>
+      <w:rPr>
+        <w:rFonts w:ascii="Calibri" w:hAnsi="Calibri"/>
+        <w:sz w:val="20"/>
+        <w:lang w:val="es-ES"/>
+      </w:rPr>
+      <w:t xml:space="preserve"> de </w:t>
+    </w:r>
+    <w:r>
+      <w:rPr>
+        <w:rFonts w:ascii="Calibri" w:hAnsi="Calibri"/>
+        <w:bCs/>
+        <w:sz w:val="20"/>
+        <w:szCs w:val="24"/>
+      </w:rPr>
+      <w:fldChar w:fldCharType="begin"/>
+    </w:r>
+    <w:r>
+      <w:rPr>
+        <w:sz w:val="20"/>
+        <w:szCs w:val="24"/>
+        <w:bCs/>
+        <w:rFonts w:ascii="Calibri" w:hAnsi="Calibri"/>
+      </w:rPr>
+      <w:instrText xml:space="preserve"> NUMPAGES </w:instrText>
+    </w:r>
+    <w:r>
+      <w:rPr>
+        <w:sz w:val="20"/>
+        <w:szCs w:val="24"/>
+        <w:bCs/>
+        <w:rFonts w:ascii="Calibri" w:hAnsi="Calibri"/>
+      </w:rPr>
+      <w:fldChar w:fldCharType="separate"/>
+    </w:r>
+    <w:r>
+      <w:rPr>
+        <w:sz w:val="20"/>
+        <w:szCs w:val="24"/>
+        <w:bCs/>
+        <w:rFonts w:ascii="Calibri" w:hAnsi="Calibri"/>
+      </w:rPr>
       <w:t>11</w:t>
+    </w:r>
+    <w:r>
+      <w:rPr>
+        <w:sz w:val="20"/>
+        <w:szCs w:val="24"/>
+        <w:bCs/>
+        <w:rFonts w:ascii="Calibri" w:hAnsi="Calibri"/>
+      </w:rPr>
+      <w:fldChar w:fldCharType="end"/>
+    </w:r>
+  </w:p>
+  <w:p>
+    <w:pPr>
+      <w:pStyle w:val="Footer"/>
+      <w:rPr>
+        <w:rFonts w:ascii="Calibri" w:hAnsi="Calibri"/>
+        <w:sz w:val="20"/>
+      </w:rPr>
+    </w:pPr>
+    <w:r>
+      <w:rPr>
+        <w:rFonts w:ascii="Calibri" w:hAnsi="Calibri"/>
+        <w:sz w:val="20"/>
+        <w:lang w:val="es-CO"/>
+      </w:rPr>
+      <w:t>VD-FO-003, Versión 04</w:t>
+    </w:r>
+  </w:p>
+</w:ftr>
+</file>
+
+<file path=word/footer3.xml><?xml version="1.0" encoding="utf-8"?>
+<w:ftr xmlns:o="urn:schemas-microsoft-com:office:office" xmlns:r="http://schemas.openxmlformats.org/officeDocument/2006/relationships" xmlns:v="urn:schemas-microsoft-com:vml" xmlns:w="http://schemas.openxmlformats.org/wordprocessingml/2006/main" xmlns:w10="urn:schemas-microsoft-com:office:word" xmlns:wp="http://schemas.openxmlformats.org/drawingml/2006/wordprocessingDrawing" xmlns:wps="http://schemas.microsoft.com/office/word/2010/wordprocessingShape" xmlns:wpg="http://schemas.microsoft.com/office/word/2010/wordprocessingGroup" xmlns:mc="http://schemas.openxmlformats.org/markup-compatibility/2006" xmlns:wp14="http://schemas.microsoft.com/office/word/2010/wordprocessingDrawing" xmlns:w14="http://schemas.microsoft.com/office/word/2010/wordml" xmlns:w15="http://schemas.microsoft.com/office/word/2012/wordml" mc:Ignorable="w14 wp14 w15">
+  <w:p>
+    <w:pPr>
+      <w:pStyle w:val="Footer"/>
+      <w:jc w:val="right"/>
+      <w:rPr>
+        <w:rFonts w:ascii="Calibri" w:hAnsi="Calibri"/>
+        <w:sz w:val="20"/>
+      </w:rPr>
+    </w:pPr>
+    <w:r>
+      <w:rPr>
+        <w:rFonts w:ascii="Calibri" w:hAnsi="Calibri"/>
+        <w:sz w:val="20"/>
+        <w:lang w:val="es-ES"/>
+      </w:rPr>
+      <w:t xml:space="preserve">Página </w:t>
+    </w:r>
+    <w:r>
+      <w:rPr>
+        <w:rFonts w:ascii="Calibri" w:hAnsi="Calibri"/>
+        <w:bCs/>
+        <w:sz w:val="20"/>
+        <w:szCs w:val="24"/>
+      </w:rPr>
+      <w:fldChar w:fldCharType="begin"/>
+    </w:r>
+    <w:r>
+      <w:rPr>
+        <w:sz w:val="20"/>
+        <w:szCs w:val="24"/>
+        <w:bCs/>
+        <w:rFonts w:ascii="Calibri" w:hAnsi="Calibri"/>
+      </w:rPr>
+      <w:instrText xml:space="preserve"> PAGE </w:instrText>
+    </w:r>
+    <w:r>
+      <w:rPr>
+        <w:sz w:val="20"/>
+        <w:szCs w:val="24"/>
+        <w:bCs/>
+        <w:rFonts w:ascii="Calibri" w:hAnsi="Calibri"/>
+      </w:rPr>
+      <w:fldChar w:fldCharType="separate"/>
+    </w:r>
+    <w:r>
+      <w:rPr>
+        <w:sz w:val="20"/>
+        <w:szCs w:val="24"/>
+        <w:bCs/>
+        <w:rFonts w:ascii="Calibri" w:hAnsi="Calibri"/>
+      </w:rPr>
+      <w:t>10</w:t>
     </w:r>
     <w:r>
       <w:rPr>
@@ -12483,11 +12634,112 @@
 
 <file path=word/header1.xml><?xml version="1.0" encoding="utf-8"?>
 <w:hdr xmlns:o="urn:schemas-microsoft-com:office:office" xmlns:r="http://schemas.openxmlformats.org/officeDocument/2006/relationships" xmlns:v="urn:schemas-microsoft-com:vml" xmlns:w="http://schemas.openxmlformats.org/wordprocessingml/2006/main" xmlns:w10="urn:schemas-microsoft-com:office:word" xmlns:wp="http://schemas.openxmlformats.org/drawingml/2006/wordprocessingDrawing" xmlns:wps="http://schemas.microsoft.com/office/word/2010/wordprocessingShape" xmlns:wpg="http://schemas.microsoft.com/office/word/2010/wordprocessingGroup" xmlns:mc="http://schemas.openxmlformats.org/markup-compatibility/2006" xmlns:wp14="http://schemas.microsoft.com/office/word/2010/wordprocessingDrawing" xmlns:w14="http://schemas.microsoft.com/office/word/2010/wordml" xmlns:w15="http://schemas.microsoft.com/office/word/2012/wordml" mc:Ignorable="w14 wp14 w15">
+  <w:p>
+    <w:pPr>
+      <w:pStyle w:val="Header"/>
+      <w:rPr/>
+    </w:pPr>
+    <w:r>
+      <w:rPr/>
+    </w:r>
+  </w:p>
+</w:hdr>
+</file>
+
+<file path=word/header2.xml><?xml version="1.0" encoding="utf-8"?>
+<w:hdr xmlns:o="urn:schemas-microsoft-com:office:office" xmlns:r="http://schemas.openxmlformats.org/officeDocument/2006/relationships" xmlns:v="urn:schemas-microsoft-com:vml" xmlns:w="http://schemas.openxmlformats.org/wordprocessingml/2006/main" xmlns:w10="urn:schemas-microsoft-com:office:word" xmlns:wp="http://schemas.openxmlformats.org/drawingml/2006/wordprocessingDrawing" xmlns:wps="http://schemas.microsoft.com/office/word/2010/wordprocessingShape" xmlns:wpg="http://schemas.microsoft.com/office/word/2010/wordprocessingGroup" xmlns:mc="http://schemas.openxmlformats.org/markup-compatibility/2006" xmlns:wp14="http://schemas.microsoft.com/office/word/2010/wordprocessingDrawing" xmlns:w14="http://schemas.microsoft.com/office/word/2010/wordml" xmlns:w15="http://schemas.microsoft.com/office/word/2012/wordml" mc:Ignorable="w14 wp14 w15">
   <w:tbl>
     <w:tblPr>
       <w:tblW w:w="10530" w:type="dxa"/>
       <w:jc w:val="left"/>
-      <w:tblInd w:w="-108" w:type="dxa"/>
+      <w:tblInd w:w="-109" w:type="dxa"/>
+      <w:tblLayout w:type="fixed"/>
+      <w:tblCellMar>
+        <w:top w:w="0" w:type="dxa"/>
+        <w:left w:w="108" w:type="dxa"/>
+        <w:bottom w:w="0" w:type="dxa"/>
+        <w:right w:w="108" w:type="dxa"/>
+      </w:tblCellMar>
+    </w:tblPr>
+    <w:tblGrid>
+      <w:gridCol w:w="3510"/>
+      <w:gridCol w:w="3510"/>
+      <w:gridCol w:w="3510"/>
+    </w:tblGrid>
+    <w:tr>
+      <w:trPr>
+        <w:trHeight w:val="300" w:hRule="atLeast"/>
+      </w:trPr>
+      <w:tc>
+        <w:tcPr>
+          <w:tcW w:w="3510" w:type="dxa"/>
+          <w:tcBorders/>
+        </w:tcPr>
+        <w:p>
+          <w:pPr>
+            <w:pStyle w:val="Header"/>
+            <w:ind w:left="-115"/>
+            <w:rPr/>
+          </w:pPr>
+          <w:r>
+            <w:rPr/>
+          </w:r>
+        </w:p>
+      </w:tc>
+      <w:tc>
+        <w:tcPr>
+          <w:tcW w:w="3510" w:type="dxa"/>
+          <w:tcBorders/>
+        </w:tcPr>
+        <w:p>
+          <w:pPr>
+            <w:pStyle w:val="Header"/>
+            <w:jc w:val="center"/>
+            <w:rPr/>
+          </w:pPr>
+          <w:r>
+            <w:rPr/>
+          </w:r>
+        </w:p>
+      </w:tc>
+      <w:tc>
+        <w:tcPr>
+          <w:tcW w:w="3510" w:type="dxa"/>
+          <w:tcBorders/>
+        </w:tcPr>
+        <w:p>
+          <w:pPr>
+            <w:pStyle w:val="Header"/>
+            <w:ind w:right="-115"/>
+            <w:jc w:val="right"/>
+            <w:rPr/>
+          </w:pPr>
+          <w:r>
+            <w:rPr/>
+          </w:r>
+        </w:p>
+      </w:tc>
+    </w:tr>
+  </w:tbl>
+  <w:p>
+    <w:pPr>
+      <w:pStyle w:val="Header"/>
+      <w:rPr/>
+    </w:pPr>
+    <w:r>
+      <w:rPr/>
+    </w:r>
+  </w:p>
+</w:hdr>
+</file>
+
+<file path=word/header3.xml><?xml version="1.0" encoding="utf-8"?>
+<w:hdr xmlns:o="urn:schemas-microsoft-com:office:office" xmlns:r="http://schemas.openxmlformats.org/officeDocument/2006/relationships" xmlns:v="urn:schemas-microsoft-com:vml" xmlns:w="http://schemas.openxmlformats.org/wordprocessingml/2006/main" xmlns:w10="urn:schemas-microsoft-com:office:word" xmlns:wp="http://schemas.openxmlformats.org/drawingml/2006/wordprocessingDrawing" xmlns:wps="http://schemas.microsoft.com/office/word/2010/wordprocessingShape" xmlns:wpg="http://schemas.microsoft.com/office/word/2010/wordprocessingGroup" xmlns:mc="http://schemas.openxmlformats.org/markup-compatibility/2006" xmlns:wp14="http://schemas.microsoft.com/office/word/2010/wordprocessingDrawing" xmlns:w14="http://schemas.microsoft.com/office/word/2010/wordml" xmlns:w15="http://schemas.microsoft.com/office/word/2012/wordml" mc:Ignorable="w14 wp14 w15">
+  <w:tbl>
+    <w:tblPr>
+      <w:tblW w:w="10530" w:type="dxa"/>
+      <w:jc w:val="left"/>
+      <w:tblInd w:w="-109" w:type="dxa"/>
       <w:tblLayout w:type="fixed"/>
       <w:tblCellMar>
         <w:top w:w="0" w:type="dxa"/>
@@ -12571,125 +12823,6 @@
 <file path=word/numbering.xml><?xml version="1.0" encoding="utf-8"?>
 <w:numbering xmlns:w="http://schemas.openxmlformats.org/wordprocessingml/2006/main" xmlns:o="urn:schemas-microsoft-com:office:office" xmlns:r="http://schemas.openxmlformats.org/officeDocument/2006/relationships" xmlns:v="urn:schemas-microsoft-com:vml" xmlns:mc="http://schemas.openxmlformats.org/markup-compatibility/2006" xmlns:w14="http://schemas.microsoft.com/office/word/2010/wordml" mc:Ignorable="w14">
   <w:abstractNum w:abstractNumId="1">
-    <w:lvl w:ilvl="0">
-      <w:start w:val="1"/>
-      <w:numFmt w:val="none"/>
-      <w:suff w:val="nothing"/>
-      <w:lvlText w:val="%1"/>
-      <w:lvlJc w:val="left"/>
-      <w:pPr>
-        <w:tabs>
-          <w:tab w:val="num" w:pos="0"/>
-        </w:tabs>
-        <w:ind w:left="0" w:hanging="0"/>
-      </w:pPr>
-    </w:lvl>
-    <w:lvl w:ilvl="1">
-      <w:start w:val="1"/>
-      <w:numFmt w:val="none"/>
-      <w:suff w:val="nothing"/>
-      <w:lvlText w:val="%2"/>
-      <w:lvlJc w:val="left"/>
-      <w:pPr>
-        <w:tabs>
-          <w:tab w:val="num" w:pos="0"/>
-        </w:tabs>
-        <w:ind w:left="0" w:hanging="0"/>
-      </w:pPr>
-    </w:lvl>
-    <w:lvl w:ilvl="2">
-      <w:start w:val="1"/>
-      <w:numFmt w:val="none"/>
-      <w:suff w:val="nothing"/>
-      <w:lvlText w:val="%3"/>
-      <w:lvlJc w:val="left"/>
-      <w:pPr>
-        <w:tabs>
-          <w:tab w:val="num" w:pos="0"/>
-        </w:tabs>
-        <w:ind w:left="0" w:hanging="0"/>
-      </w:pPr>
-    </w:lvl>
-    <w:lvl w:ilvl="3">
-      <w:start w:val="1"/>
-      <w:numFmt w:val="none"/>
-      <w:suff w:val="nothing"/>
-      <w:lvlText w:val="%4"/>
-      <w:lvlJc w:val="left"/>
-      <w:pPr>
-        <w:tabs>
-          <w:tab w:val="num" w:pos="0"/>
-        </w:tabs>
-        <w:ind w:left="0" w:hanging="0"/>
-      </w:pPr>
-    </w:lvl>
-    <w:lvl w:ilvl="4">
-      <w:start w:val="1"/>
-      <w:numFmt w:val="none"/>
-      <w:suff w:val="nothing"/>
-      <w:lvlText w:val="%5"/>
-      <w:lvlJc w:val="left"/>
-      <w:pPr>
-        <w:tabs>
-          <w:tab w:val="num" w:pos="0"/>
-        </w:tabs>
-        <w:ind w:left="0" w:hanging="0"/>
-      </w:pPr>
-    </w:lvl>
-    <w:lvl w:ilvl="5">
-      <w:start w:val="1"/>
-      <w:numFmt w:val="none"/>
-      <w:suff w:val="nothing"/>
-      <w:lvlText w:val="%6"/>
-      <w:lvlJc w:val="left"/>
-      <w:pPr>
-        <w:tabs>
-          <w:tab w:val="num" w:pos="0"/>
-        </w:tabs>
-        <w:ind w:left="0" w:hanging="0"/>
-      </w:pPr>
-    </w:lvl>
-    <w:lvl w:ilvl="6">
-      <w:start w:val="1"/>
-      <w:numFmt w:val="none"/>
-      <w:suff w:val="nothing"/>
-      <w:lvlText w:val="%7"/>
-      <w:lvlJc w:val="left"/>
-      <w:pPr>
-        <w:tabs>
-          <w:tab w:val="num" w:pos="0"/>
-        </w:tabs>
-        <w:ind w:left="0" w:hanging="0"/>
-      </w:pPr>
-    </w:lvl>
-    <w:lvl w:ilvl="7">
-      <w:start w:val="1"/>
-      <w:numFmt w:val="none"/>
-      <w:suff w:val="nothing"/>
-      <w:lvlText w:val="%8"/>
-      <w:lvlJc w:val="left"/>
-      <w:pPr>
-        <w:tabs>
-          <w:tab w:val="num" w:pos="0"/>
-        </w:tabs>
-        <w:ind w:left="0" w:hanging="0"/>
-      </w:pPr>
-    </w:lvl>
-    <w:lvl w:ilvl="8">
-      <w:start w:val="1"/>
-      <w:numFmt w:val="none"/>
-      <w:suff w:val="nothing"/>
-      <w:lvlText w:val="%9"/>
-      <w:lvlJc w:val="left"/>
-      <w:pPr>
-        <w:tabs>
-          <w:tab w:val="num" w:pos="0"/>
-        </w:tabs>
-        <w:ind w:left="0" w:hanging="0"/>
-      </w:pPr>
-    </w:lvl>
-  </w:abstractNum>
-  <w:abstractNum w:abstractNumId="2">
     <w:lvl w:ilvl="0">
       <w:start w:val="1"/>
       <w:numFmt w:val="decimal"/>
@@ -12808,6 +12941,125 @@
       <w:rPr/>
     </w:lvl>
   </w:abstractNum>
+  <w:abstractNum w:abstractNumId="2">
+    <w:lvl w:ilvl="0">
+      <w:start w:val="1"/>
+      <w:numFmt w:val="none"/>
+      <w:suff w:val="nothing"/>
+      <w:lvlText w:val=""/>
+      <w:lvlJc w:val="left"/>
+      <w:pPr>
+        <w:tabs>
+          <w:tab w:val="num" w:pos="0"/>
+        </w:tabs>
+        <w:ind w:left="0" w:hanging="0"/>
+      </w:pPr>
+    </w:lvl>
+    <w:lvl w:ilvl="1">
+      <w:start w:val="1"/>
+      <w:numFmt w:val="none"/>
+      <w:suff w:val="nothing"/>
+      <w:lvlText w:val=""/>
+      <w:lvlJc w:val="left"/>
+      <w:pPr>
+        <w:tabs>
+          <w:tab w:val="num" w:pos="0"/>
+        </w:tabs>
+        <w:ind w:left="0" w:hanging="0"/>
+      </w:pPr>
+    </w:lvl>
+    <w:lvl w:ilvl="2">
+      <w:start w:val="1"/>
+      <w:numFmt w:val="none"/>
+      <w:suff w:val="nothing"/>
+      <w:lvlText w:val=""/>
+      <w:lvlJc w:val="left"/>
+      <w:pPr>
+        <w:tabs>
+          <w:tab w:val="num" w:pos="0"/>
+        </w:tabs>
+        <w:ind w:left="0" w:hanging="0"/>
+      </w:pPr>
+    </w:lvl>
+    <w:lvl w:ilvl="3">
+      <w:start w:val="1"/>
+      <w:numFmt w:val="none"/>
+      <w:suff w:val="nothing"/>
+      <w:lvlText w:val=""/>
+      <w:lvlJc w:val="left"/>
+      <w:pPr>
+        <w:tabs>
+          <w:tab w:val="num" w:pos="0"/>
+        </w:tabs>
+        <w:ind w:left="0" w:hanging="0"/>
+      </w:pPr>
+    </w:lvl>
+    <w:lvl w:ilvl="4">
+      <w:start w:val="1"/>
+      <w:numFmt w:val="none"/>
+      <w:suff w:val="nothing"/>
+      <w:lvlText w:val=""/>
+      <w:lvlJc w:val="left"/>
+      <w:pPr>
+        <w:tabs>
+          <w:tab w:val="num" w:pos="0"/>
+        </w:tabs>
+        <w:ind w:left="0" w:hanging="0"/>
+      </w:pPr>
+    </w:lvl>
+    <w:lvl w:ilvl="5">
+      <w:start w:val="1"/>
+      <w:numFmt w:val="none"/>
+      <w:suff w:val="nothing"/>
+      <w:lvlText w:val=""/>
+      <w:lvlJc w:val="left"/>
+      <w:pPr>
+        <w:tabs>
+          <w:tab w:val="num" w:pos="0"/>
+        </w:tabs>
+        <w:ind w:left="0" w:hanging="0"/>
+      </w:pPr>
+    </w:lvl>
+    <w:lvl w:ilvl="6">
+      <w:start w:val="1"/>
+      <w:numFmt w:val="none"/>
+      <w:suff w:val="nothing"/>
+      <w:lvlText w:val=""/>
+      <w:lvlJc w:val="left"/>
+      <w:pPr>
+        <w:tabs>
+          <w:tab w:val="num" w:pos="0"/>
+        </w:tabs>
+        <w:ind w:left="0" w:hanging="0"/>
+      </w:pPr>
+    </w:lvl>
+    <w:lvl w:ilvl="7">
+      <w:start w:val="1"/>
+      <w:numFmt w:val="none"/>
+      <w:suff w:val="nothing"/>
+      <w:lvlText w:val=""/>
+      <w:lvlJc w:val="left"/>
+      <w:pPr>
+        <w:tabs>
+          <w:tab w:val="num" w:pos="0"/>
+        </w:tabs>
+        <w:ind w:left="0" w:hanging="0"/>
+      </w:pPr>
+    </w:lvl>
+    <w:lvl w:ilvl="8">
+      <w:start w:val="1"/>
+      <w:numFmt w:val="none"/>
+      <w:suff w:val="nothing"/>
+      <w:lvlText w:val=""/>
+      <w:lvlJc w:val="left"/>
+      <w:pPr>
+        <w:tabs>
+          <w:tab w:val="num" w:pos="0"/>
+        </w:tabs>
+        <w:ind w:left="0" w:hanging="0"/>
+      </w:pPr>
+    </w:lvl>
+  </w:abstractNum>
   <w:num w:numId="1">
     <w:abstractNumId w:val="1"/>
   </w:num>
@@ -12838,9 +13090,7 @@
     <w:pPr>
       <w:widowControl/>
       <w:suppressAutoHyphens w:val="true"/>
-      <w:kinsoku w:val="true"/>
-      <w:overflowPunct w:val="true"/>
-      <w:autoSpaceDE w:val="true"/>
+      <w:overflowPunct w:val="false"/>
       <w:bidi w:val="0"/>
       <w:spacing w:before="0" w:after="0"/>
       <w:jc w:val="left"/>
@@ -13135,9 +13385,7 @@
     <w:pPr>
       <w:widowControl/>
       <w:suppressAutoHyphens w:val="true"/>
-      <w:kinsoku w:val="true"/>
-      <w:overflowPunct w:val="true"/>
-      <w:autoSpaceDE w:val="true"/>
+      <w:overflowPunct w:val="false"/>
       <w:bidi w:val="0"/>
       <w:spacing w:before="0" w:after="0"/>
       <w:jc w:val="left"/>
@@ -13204,9 +13452,7 @@
     <w:pPr>
       <w:widowControl w:val="false"/>
       <w:suppressAutoHyphens w:val="true"/>
-      <w:kinsoku w:val="true"/>
-      <w:overflowPunct w:val="true"/>
-      <w:autoSpaceDE w:val="true"/>
+      <w:overflowPunct w:val="false"/>
       <w:bidi w:val="0"/>
       <w:spacing w:before="0" w:after="0"/>
       <w:jc w:val="left"/>

</xml_diff>

<commit_message>
clase del 22 de abril pero no he empezado a programar la revisión de la tardea de diseño de una clase o instrumento para la enseñanza de las nociones de en la estructura (R,+) y (R,*)
</commit_message>
<xml_diff>
--- a/plan_curso_desarrollo_pensamiento_matematico_en_la_infancia.docx
+++ b/plan_curso_desarrollo_pensamiento_matematico_en_la_infancia.docx
@@ -680,14 +680,6 @@
                   </w:rPr>
                   <w:t>Licenciatura en educación infantil</w:t>
                 </w:r>
-                <w:r>
-                  <w:rPr>
-                    <w:rFonts w:eastAsia="Times New Roman" w:cs="Times New Roman"/>
-                    <w:kern w:val="0"/>
-                    <w:szCs w:val="20"/>
-                    <w:lang w:val="es-ES" w:eastAsia="es-ES" w:bidi="ar-SA"/>
-                  </w:rPr>
-                </w:r>
               </w:sdtContent>
             </w:sdt>
           </w:p>
@@ -775,14 +767,6 @@
                   </w:rPr>
                   <w:t>2024-1, 2024-2</w:t>
                 </w:r>
-                <w:r>
-                  <w:rPr>
-                    <w:rFonts w:eastAsia="Times New Roman" w:cs="Times New Roman"/>
-                    <w:kern w:val="0"/>
-                    <w:szCs w:val="20"/>
-                    <w:lang w:val="es-ES" w:eastAsia="es-ES" w:bidi="ar-SA"/>
-                  </w:rPr>
-                </w:r>
               </w:sdtContent>
             </w:sdt>
           </w:p>
@@ -848,12 +832,10 @@
               <w:sdtPr/>
               <w:sdtContent>
                 <w:r>
-                  <w:rPr>
-                    <w:rFonts w:eastAsia="Times New Roman" w:cs="Times New Roman"/>
-                    <w:kern w:val="0"/>
-                    <w:szCs w:val="20"/>
-                    <w:lang w:val="es-ES" w:eastAsia="es-ES" w:bidi="ar-SA"/>
-                  </w:rPr>
+                  <w:rPr/>
+                </w:r>
+                <w:r>
+                  <w:rPr/>
                 </w:r>
               </w:sdtContent>
             </w:sdt>
@@ -1107,13 +1089,23 @@
                 <w:r>
                   <w:rPr>
                     <w:rFonts w:eastAsia="Times New Roman" w:cs="Times New Roman" w:ascii="Calibri" w:hAnsi="Calibri"/>
+                    <w:b/>
+                    <w:kern w:val="0"/>
+                    <w:sz w:val="22"/>
+                    <w:szCs w:val="22"/>
+                    <w:lang w:val="es-ES" w:eastAsia="es-ES" w:bidi="ar-SA"/>
+                  </w:rPr>
+                  <w:t>Profesional</w:t>
+                </w:r>
+                <w:r>
+                  <w:rPr>
+                    <w:rFonts w:eastAsia="Times New Roman" w:cs="Times New Roman" w:ascii="Calibri" w:hAnsi="Calibri"/>
                     <w:color w:themeColor="light1" w:themeShade="80" w:val="808080"/>
                     <w:kern w:val="0"/>
                     <w:sz w:val="20"/>
                     <w:szCs w:val="20"/>
                     <w:lang w:val="es-ES" w:eastAsia="es-ES" w:bidi="ar-SA"/>
                   </w:rPr>
-                  <w:t>Elija un elemento.</w:t>
                 </w:r>
               </w:sdtContent>
             </w:sdt>
@@ -1259,7 +1251,7 @@
               <w:sdtPr>
                 <w:id w:val="-838234114"/>
                 <w14:checkbox>
-                  <w14:checked w14:val="0"/>
+                  <w14:checked w14:val="1"/>
                   <w14:checkedState w14:val="2612"/>
                   <w14:uncheckedState w14:val="2610"/>
                 </w14:checkbox>
@@ -1276,13 +1268,22 @@
                 </w:r>
                 <w:r>
                   <w:rPr>
+                    <w:rFonts w:eastAsia="Times New Roman" w:cs="Calibri" w:ascii="Calibri" w:hAnsi="Calibri"/>
+                    <w:kern w:val="0"/>
+                    <w:sz w:val="22"/>
+                    <w:szCs w:val="22"/>
+                    <w:lang w:val="es-ES" w:eastAsia="es-ES" w:bidi="ar-SA"/>
+                  </w:rPr>
+                  <w:t>☒</w:t>
+                </w:r>
+                <w:r>
+                  <w:rPr>
                     <w:rFonts w:eastAsia="MS Gothic" w:cs="Segoe UI Symbol" w:ascii="Segoe UI Symbol" w:hAnsi="Segoe UI Symbol"/>
                     <w:kern w:val="0"/>
                     <w:sz w:val="22"/>
                     <w:szCs w:val="22"/>
                     <w:lang w:val="es-ES" w:eastAsia="es-ES" w:bidi="ar-SA"/>
                   </w:rPr>
-                  <w:t>☐</w:t>
                 </w:r>
               </w:sdtContent>
             </w:sdt>
@@ -1300,7 +1301,7 @@
               <w:sdtPr>
                 <w:id w:val="996617153"/>
                 <w14:checkbox>
-                  <w14:checked w14:val="0"/>
+                  <w14:checked w14:val="1"/>
                   <w14:checkedState w14:val="2612"/>
                   <w14:uncheckedState w14:val="2610"/>
                 </w14:checkbox>
@@ -1317,13 +1318,22 @@
                 </w:r>
                 <w:r>
                   <w:rPr>
+                    <w:rFonts w:eastAsia="Times New Roman" w:cs="Calibri" w:ascii="Calibri" w:hAnsi="Calibri"/>
+                    <w:kern w:val="0"/>
+                    <w:sz w:val="22"/>
+                    <w:szCs w:val="22"/>
+                    <w:lang w:val="es-ES" w:eastAsia="es-ES" w:bidi="ar-SA"/>
+                  </w:rPr>
+                  <w:t>☒</w:t>
+                </w:r>
+                <w:r>
+                  <w:rPr>
                     <w:rFonts w:eastAsia="MS Gothic" w:cs="Calibri" w:ascii="MS Gothic" w:hAnsi="MS Gothic"/>
                     <w:kern w:val="0"/>
                     <w:sz w:val="22"/>
                     <w:szCs w:val="22"/>
                     <w:lang w:val="es-ES" w:eastAsia="es-ES" w:bidi="ar-SA"/>
                   </w:rPr>
-                  <w:t>☐</w:t>
                 </w:r>
               </w:sdtContent>
             </w:sdt>
@@ -2597,40 +2607,97 @@
               <w:spacing w:before="0" w:after="0"/>
               <w:jc w:val="both"/>
               <w:rPr>
-                <w:rFonts w:ascii="Calibri" w:hAnsi="Calibri"/>
-                <w:sz w:val="22"/>
-                <w:szCs w:val="22"/>
-              </w:rPr>
-            </w:pPr>
-            <w:r>
-              <w:rPr>
-                <w:rFonts w:ascii="Calibri" w:hAnsi="Calibri"/>
-                <w:sz w:val="22"/>
-                <w:szCs w:val="22"/>
-              </w:rPr>
-              <w:t>**Propósito del Curso de Desarrollo del Pensamiento Computacional en la Infancia:**</w:t>
-            </w:r>
-          </w:p>
-          <w:p>
-            <w:pPr>
-              <w:pStyle w:val="Normal"/>
-              <w:widowControl/>
-              <w:suppressAutoHyphens w:val="true"/>
-              <w:spacing w:before="0" w:after="0"/>
-              <w:jc w:val="both"/>
-              <w:rPr>
-                <w:rFonts w:ascii="Calibri" w:hAnsi="Calibri"/>
-                <w:sz w:val="22"/>
-                <w:szCs w:val="22"/>
-              </w:rPr>
-            </w:pPr>
-            <w:r>
-              <w:rPr>
-                <w:rFonts w:ascii="Calibri" w:hAnsi="Calibri"/>
-                <w:sz w:val="22"/>
-                <w:szCs w:val="22"/>
-              </w:rPr>
-              <w:t>El curso tiene como objetivo principal introducir a los estudiantes de pedagogía infantil en las bases del pensamiento computacional, con un enfoque adaptado a la etapa de la infancia. Busca desarrollar habilidades cognitivas, lógicas y creativas desde temprana edad, fomentando la resolución de problemas y la comprensión de conceptos fundamentales relacionados con la informática. Además, se busca integrar de manera efectiva las herramientas tecnológicas en el proceso educativo, preparando a los futuros pedagogos para potenciar el pensamiento computacional en sus estudiantes.</w:t>
+                <w:b/>
+                <w:bCs/>
+              </w:rPr>
+            </w:pPr>
+            <w:r>
+              <w:rPr>
+                <w:rFonts w:ascii="Calibri" w:hAnsi="Calibri"/>
+                <w:b/>
+                <w:bCs/>
+                <w:sz w:val="22"/>
+                <w:szCs w:val="22"/>
+              </w:rPr>
+              <w:t xml:space="preserve">Propósito del Curso de Desarrollo del Pensamiento Computacional en la Infancia:  </w:t>
+            </w:r>
+          </w:p>
+          <w:p>
+            <w:pPr>
+              <w:pStyle w:val="Normal"/>
+              <w:widowControl/>
+              <w:suppressAutoHyphens w:val="true"/>
+              <w:spacing w:before="0" w:after="0"/>
+              <w:jc w:val="both"/>
+              <w:rPr>
+                <w:rFonts w:ascii="Calibri" w:hAnsi="Calibri"/>
+                <w:sz w:val="22"/>
+                <w:szCs w:val="22"/>
+              </w:rPr>
+            </w:pPr>
+            <w:r>
+              <w:rPr/>
+            </w:r>
+          </w:p>
+          <w:p>
+            <w:pPr>
+              <w:pStyle w:val="Normal"/>
+              <w:widowControl/>
+              <w:suppressAutoHyphens w:val="true"/>
+              <w:spacing w:before="0" w:after="0"/>
+              <w:jc w:val="both"/>
+              <w:rPr>
+                <w:rFonts w:ascii="Calibri" w:hAnsi="Calibri"/>
+                <w:sz w:val="22"/>
+                <w:szCs w:val="22"/>
+              </w:rPr>
+            </w:pPr>
+            <w:r>
+              <w:rPr>
+                <w:rFonts w:ascii="Calibri" w:hAnsi="Calibri"/>
+                <w:sz w:val="22"/>
+                <w:szCs w:val="22"/>
+              </w:rPr>
+              <w:t xml:space="preserve">El curso tiene como objetivo principal introducir a los estudiantes de pedagogía infantil en las bases del pensamiento computacional, con un enfoque adaptado a la etapa de la infancia. Busca desarrollar habilidades cognitivas, lógicas y creativas desde temprana edad, fomentando la resolución de problemas y la comprensión de conceptos fundamentales relacionados con la informática.   </w:t>
+            </w:r>
+          </w:p>
+          <w:p>
+            <w:pPr>
+              <w:pStyle w:val="Normal"/>
+              <w:widowControl/>
+              <w:suppressAutoHyphens w:val="true"/>
+              <w:spacing w:before="0" w:after="0"/>
+              <w:jc w:val="both"/>
+              <w:rPr>
+                <w:rFonts w:ascii="Calibri" w:hAnsi="Calibri"/>
+                <w:sz w:val="22"/>
+                <w:szCs w:val="22"/>
+              </w:rPr>
+            </w:pPr>
+            <w:r>
+              <w:rPr/>
+            </w:r>
+          </w:p>
+          <w:p>
+            <w:pPr>
+              <w:pStyle w:val="Normal"/>
+              <w:widowControl/>
+              <w:suppressAutoHyphens w:val="true"/>
+              <w:spacing w:before="0" w:after="0"/>
+              <w:jc w:val="both"/>
+              <w:rPr>
+                <w:rFonts w:ascii="Calibri" w:hAnsi="Calibri"/>
+                <w:sz w:val="22"/>
+                <w:szCs w:val="22"/>
+              </w:rPr>
+            </w:pPr>
+            <w:r>
+              <w:rPr>
+                <w:rFonts w:ascii="Calibri" w:hAnsi="Calibri"/>
+                <w:sz w:val="22"/>
+                <w:szCs w:val="22"/>
+              </w:rPr>
+              <w:t>Además, se busca integrar de manera efectiva las herramientas tecnológicas en el proceso educativo, preparando a los futuros pedagogos para potenciar el pensamiento computacional en sus estudiantes.</w:t>
             </w:r>
           </w:p>
           <w:p>
@@ -9647,19 +9714,7 @@
               <w:rPr>
                 <w:rFonts w:ascii="Calibri" w:hAnsi="Calibri"/>
               </w:rPr>
-              <w:t>Entr</w:t>
-            </w:r>
-            <w:r>
-              <w:rPr>
-                <w:rFonts w:ascii="Calibri" w:hAnsi="Calibri"/>
-              </w:rPr>
-              <w:t>e</w:t>
-            </w:r>
-            <w:r>
-              <w:rPr>
-                <w:rFonts w:ascii="Calibri" w:hAnsi="Calibri"/>
-              </w:rPr>
-              <w:t>ga de unidad didáctica</w:t>
+              <w:t>Entrega de unidad didáctica</w:t>
             </w:r>
           </w:p>
         </w:tc>
@@ -10212,55 +10267,7 @@
                 <w:sz w:val="22"/>
                 <w:szCs w:val="22"/>
               </w:rPr>
-              <w:t>Artículos de J</w:t>
-            </w:r>
-            <w:r>
-              <w:rPr>
-                <w:rFonts w:cs="Calibri" w:ascii="Calibri" w:hAnsi="Calibri"/>
-                <w:sz w:val="22"/>
-                <w:szCs w:val="22"/>
-              </w:rPr>
-              <w:t>h</w:t>
-            </w:r>
-            <w:r>
-              <w:rPr>
-                <w:rFonts w:cs="Calibri" w:ascii="Calibri" w:hAnsi="Calibri"/>
-                <w:sz w:val="22"/>
-                <w:szCs w:val="22"/>
-              </w:rPr>
-              <w:t xml:space="preserve">ony </w:t>
-            </w:r>
-            <w:r>
-              <w:rPr>
-                <w:rFonts w:cs="Calibri" w:ascii="Calibri" w:hAnsi="Calibri"/>
-                <w:sz w:val="22"/>
-                <w:szCs w:val="22"/>
-              </w:rPr>
-              <w:t xml:space="preserve">Alexander </w:t>
-            </w:r>
-            <w:r>
-              <w:rPr>
-                <w:rFonts w:cs="Calibri" w:ascii="Calibri" w:hAnsi="Calibri"/>
-                <w:sz w:val="22"/>
-                <w:szCs w:val="22"/>
-              </w:rPr>
-              <w:t xml:space="preserve">Villa </w:t>
-            </w:r>
-            <w:r>
-              <w:rPr>
-                <w:rFonts w:cs="Calibri" w:ascii="Calibri" w:hAnsi="Calibri"/>
-                <w:sz w:val="22"/>
-                <w:szCs w:val="22"/>
-              </w:rPr>
-              <w:t>Ochoa</w:t>
-            </w:r>
-            <w:r>
-              <w:rPr>
-                <w:rFonts w:cs="Calibri" w:ascii="Calibri" w:hAnsi="Calibri"/>
-                <w:sz w:val="22"/>
-                <w:szCs w:val="22"/>
-              </w:rPr>
-              <w:t xml:space="preserve"> sobre desarrollo del pensamiento computacional en primaria y secundaria</w:t>
+              <w:t>Artículos de Jhony Alexander Villa Ochoa sobre desarrollo del pensamiento computacional en primaria y secundaria</w:t>
             </w:r>
           </w:p>
         </w:tc>
@@ -12089,7 +12096,7 @@
         <w:bCs/>
         <w:rFonts w:ascii="Calibri" w:hAnsi="Calibri"/>
       </w:rPr>
-      <w:t>10</w:t>
+      <w:t>11</w:t>
     </w:r>
     <w:r>
       <w:rPr>
@@ -12227,7 +12234,7 @@
         <w:bCs/>
         <w:rFonts w:ascii="Calibri" w:hAnsi="Calibri"/>
       </w:rPr>
-      <w:t>10</w:t>
+      <w:t>11</w:t>
     </w:r>
     <w:r>
       <w:rPr>
@@ -13090,7 +13097,7 @@
     <w:pPr>
       <w:widowControl/>
       <w:suppressAutoHyphens w:val="true"/>
-      <w:overflowPunct w:val="false"/>
+      <w:overflowPunct w:val="true"/>
       <w:bidi w:val="0"/>
       <w:spacing w:before="0" w:after="0"/>
       <w:jc w:val="left"/>
@@ -13385,7 +13392,7 @@
     <w:pPr>
       <w:widowControl/>
       <w:suppressAutoHyphens w:val="true"/>
-      <w:overflowPunct w:val="false"/>
+      <w:overflowPunct w:val="true"/>
       <w:bidi w:val="0"/>
       <w:spacing w:before="0" w:after="0"/>
       <w:jc w:val="left"/>
@@ -13452,7 +13459,7 @@
     <w:pPr>
       <w:widowControl w:val="false"/>
       <w:suppressAutoHyphens w:val="true"/>
-      <w:overflowPunct w:val="false"/>
+      <w:overflowPunct w:val="true"/>
       <w:bidi w:val="0"/>
       <w:spacing w:before="0" w:after="0"/>
       <w:jc w:val="left"/>

</xml_diff>